<commit_message>
Fixed Collision Avoidance, Started A Star
</commit_message>
<xml_diff>
--- a/ToDo.docx
+++ b/ToDo.docx
@@ -122,13 +122,7 @@
         <w:rPr>
           <w:color w:val="00B050"/>
         </w:rPr>
-        <w:t>Y</w:t>
-      </w:r>
-      <w:r>
-        <w:rPr>
-          <w:color w:val="00B050"/>
-        </w:rPr>
-        <w:t>ou do need to come to a complete stop, make sure you are reducing your speed to 0 through the weight that is applied.</w:t>
+        <w:t>You do need to come to a complete stop, make sure you are reducing your speed to 0 through the weight that is applied.</w:t>
       </w:r>
     </w:p>
     <w:p>
@@ -333,6 +327,18 @@
       </w:pPr>
       <w:r>
         <w:t>Current code not making a difference</w:t>
+      </w:r>
+    </w:p>
+    <w:p>
+      <w:pPr>
+        <w:pStyle w:val="ListParagraph"/>
+        <w:numPr>
+          <w:ilvl w:val="2"/>
+          <w:numId w:val="2"/>
+        </w:numPr>
+      </w:pPr>
+      <w:r>
+        <w:t>Increased the weighting</w:t>
       </w:r>
     </w:p>
     <w:p>
@@ -421,6 +427,103 @@
       <w:r>
         <w:t>Trigger detection not working</w:t>
       </w:r>
+    </w:p>
+    <w:p>
+      <w:pPr>
+        <w:pStyle w:val="ListParagraph"/>
+        <w:numPr>
+          <w:ilvl w:val="0"/>
+          <w:numId w:val="2"/>
+        </w:numPr>
+      </w:pPr>
+      <w:r>
+        <w:t>Week 6</w:t>
+      </w:r>
+    </w:p>
+    <w:p>
+      <w:pPr>
+        <w:pStyle w:val="ListParagraph"/>
+        <w:numPr>
+          <w:ilvl w:val="1"/>
+          <w:numId w:val="2"/>
+        </w:numPr>
+      </w:pPr>
+      <w:proofErr w:type="spellStart"/>
+      <w:r>
+        <w:t>PathFinding</w:t>
+      </w:r>
+      <w:proofErr w:type="spellEnd"/>
+    </w:p>
+    <w:p>
+      <w:pPr>
+        <w:pStyle w:val="ListParagraph"/>
+        <w:numPr>
+          <w:ilvl w:val="2"/>
+          <w:numId w:val="2"/>
+        </w:numPr>
+        <w:rPr>
+          <w:color w:val="00B050"/>
+        </w:rPr>
+      </w:pPr>
+      <w:r>
+        <w:rPr>
+          <w:color w:val="00B050"/>
+        </w:rPr>
+        <w:t>Manhattan</w:t>
+      </w:r>
+      <w:r>
+        <w:rPr>
+          <w:color w:val="00B050"/>
+        </w:rPr>
+        <w:t xml:space="preserve"> distance </w:t>
+      </w:r>
+    </w:p>
+    <w:p>
+      <w:pPr>
+        <w:pStyle w:val="ListParagraph"/>
+        <w:numPr>
+          <w:ilvl w:val="2"/>
+          <w:numId w:val="2"/>
+        </w:numPr>
+        <w:rPr>
+          <w:color w:val="00B050"/>
+        </w:rPr>
+      </w:pPr>
+      <w:proofErr w:type="spellStart"/>
+      <w:r>
+        <w:rPr>
+          <w:color w:val="00B050"/>
+        </w:rPr>
+        <w:t>euclidean</w:t>
+      </w:r>
+      <w:proofErr w:type="spellEnd"/>
+      <w:r>
+        <w:rPr>
+          <w:color w:val="00B050"/>
+        </w:rPr>
+        <w:t xml:space="preserve"> distance</w:t>
+      </w:r>
+    </w:p>
+    <w:p>
+      <w:pPr>
+        <w:pStyle w:val="ListParagraph"/>
+        <w:numPr>
+          <w:ilvl w:val="1"/>
+          <w:numId w:val="2"/>
+        </w:numPr>
+      </w:pPr>
+      <w:r>
+        <w:t>A*</w:t>
+      </w:r>
+    </w:p>
+    <w:p>
+      <w:pPr>
+        <w:pStyle w:val="ListParagraph"/>
+        <w:numPr>
+          <w:ilvl w:val="2"/>
+          <w:numId w:val="2"/>
+        </w:numPr>
+      </w:pPr>
     </w:p>
     <w:sectPr>
       <w:pgSz w:w="11906" w:h="16838"/>

</xml_diff>

<commit_message>
A Star Pathfinding semi-working
Sometimes takes a longer path when the end is to the right of the start node.
</commit_message>
<xml_diff>
--- a/ToDo.docx
+++ b/ToDo.docx
@@ -312,8 +312,14 @@
           <w:ilvl w:val="1"/>
           <w:numId w:val="2"/>
         </w:numPr>
-      </w:pPr>
-      <w:r>
+        <w:rPr>
+          <w:color w:val="00B050"/>
+        </w:rPr>
+      </w:pPr>
+      <w:r>
+        <w:rPr>
+          <w:color w:val="00B050"/>
+        </w:rPr>
         <w:t>Collision Avoidance</w:t>
       </w:r>
     </w:p>
@@ -324,8 +330,14 @@
           <w:ilvl w:val="2"/>
           <w:numId w:val="2"/>
         </w:numPr>
-      </w:pPr>
-      <w:r>
+        <w:rPr>
+          <w:color w:val="00B050"/>
+        </w:rPr>
+      </w:pPr>
+      <w:r>
+        <w:rPr>
+          <w:color w:val="00B050"/>
+        </w:rPr>
         <w:t>Current code not making a difference</w:t>
       </w:r>
     </w:p>
@@ -336,8 +348,14 @@
           <w:ilvl w:val="2"/>
           <w:numId w:val="2"/>
         </w:numPr>
-      </w:pPr>
-      <w:r>
+        <w:rPr>
+          <w:color w:val="00B050"/>
+        </w:rPr>
+      </w:pPr>
+      <w:r>
+        <w:rPr>
+          <w:color w:val="00B050"/>
+        </w:rPr>
         <w:t>Increased the weighting</w:t>
       </w:r>
     </w:p>
@@ -357,12 +375,48 @@
       <w:pPr>
         <w:pStyle w:val="ListParagraph"/>
         <w:numPr>
+          <w:ilvl w:val="0"/>
+          <w:numId w:val="2"/>
+        </w:numPr>
+      </w:pPr>
+      <w:r>
+        <w:t>Week 5</w:t>
+      </w:r>
+    </w:p>
+    <w:p>
+      <w:pPr>
+        <w:pStyle w:val="ListParagraph"/>
+        <w:numPr>
           <w:ilvl w:val="1"/>
           <w:numId w:val="2"/>
         </w:numPr>
       </w:pPr>
       <w:r>
-        <w:t>Post to forum</w:t>
+        <w:t>Decision making</w:t>
+      </w:r>
+    </w:p>
+    <w:p>
+      <w:pPr>
+        <w:pStyle w:val="ListParagraph"/>
+        <w:numPr>
+          <w:ilvl w:val="2"/>
+          <w:numId w:val="2"/>
+        </w:numPr>
+      </w:pPr>
+      <w:r>
+        <w:t>Ent.TakeDamage(m_AttackPower);</w:t>
+      </w:r>
+    </w:p>
+    <w:p>
+      <w:pPr>
+        <w:pStyle w:val="ListParagraph"/>
+        <w:numPr>
+          <w:ilvl w:val="2"/>
+          <w:numId w:val="2"/>
+        </w:numPr>
+      </w:pPr>
+      <w:r>
+        <w:t>Trigger detection not working</w:t>
       </w:r>
     </w:p>
     <w:p>
@@ -374,7 +428,7 @@
         </w:numPr>
       </w:pPr>
       <w:r>
-        <w:t>Week 5</w:t>
+        <w:t>Week 6</w:t>
       </w:r>
     </w:p>
     <w:p>
@@ -384,60 +438,51 @@
           <w:ilvl w:val="1"/>
           <w:numId w:val="2"/>
         </w:numPr>
-      </w:pPr>
-      <w:r>
-        <w:t>Decision making</w:t>
-      </w:r>
-    </w:p>
-    <w:p>
-      <w:pPr>
-        <w:pStyle w:val="ListParagraph"/>
-        <w:numPr>
-          <w:ilvl w:val="2"/>
-          <w:numId w:val="2"/>
-        </w:numPr>
-      </w:pPr>
-      <w:proofErr w:type="spellStart"/>
-      <w:r>
-        <w:t>Ent.TakeDamage</w:t>
-      </w:r>
-      <w:proofErr w:type="spellEnd"/>
-      <w:r>
-        <w:t>(</w:t>
-      </w:r>
-      <w:proofErr w:type="spellStart"/>
-      <w:r>
-        <w:t>m_AttackPower</w:t>
-      </w:r>
-      <w:proofErr w:type="spellEnd"/>
-      <w:proofErr w:type="gramStart"/>
-      <w:r>
-        <w:t>);</w:t>
-      </w:r>
-      <w:proofErr w:type="gramEnd"/>
-    </w:p>
-    <w:p>
-      <w:pPr>
-        <w:pStyle w:val="ListParagraph"/>
-        <w:numPr>
-          <w:ilvl w:val="2"/>
-          <w:numId w:val="2"/>
-        </w:numPr>
-      </w:pPr>
-      <w:r>
-        <w:t>Trigger detection not working</w:t>
-      </w:r>
-    </w:p>
-    <w:p>
-      <w:pPr>
-        <w:pStyle w:val="ListParagraph"/>
-        <w:numPr>
-          <w:ilvl w:val="0"/>
-          <w:numId w:val="2"/>
-        </w:numPr>
-      </w:pPr>
-      <w:r>
-        <w:t>Week 6</w:t>
+        <w:rPr>
+          <w:color w:val="00B050"/>
+        </w:rPr>
+      </w:pPr>
+      <w:r>
+        <w:rPr>
+          <w:color w:val="00B050"/>
+        </w:rPr>
+        <w:t>PathFinding</w:t>
+      </w:r>
+    </w:p>
+    <w:p>
+      <w:pPr>
+        <w:pStyle w:val="ListParagraph"/>
+        <w:numPr>
+          <w:ilvl w:val="2"/>
+          <w:numId w:val="2"/>
+        </w:numPr>
+        <w:rPr>
+          <w:color w:val="00B050"/>
+        </w:rPr>
+      </w:pPr>
+      <w:r>
+        <w:rPr>
+          <w:color w:val="00B050"/>
+        </w:rPr>
+        <w:t xml:space="preserve">Manhattan distance </w:t>
+      </w:r>
+    </w:p>
+    <w:p>
+      <w:pPr>
+        <w:pStyle w:val="ListParagraph"/>
+        <w:numPr>
+          <w:ilvl w:val="2"/>
+          <w:numId w:val="2"/>
+        </w:numPr>
+        <w:rPr>
+          <w:color w:val="00B050"/>
+        </w:rPr>
+      </w:pPr>
+      <w:r>
+        <w:rPr>
+          <w:color w:val="00B050"/>
+        </w:rPr>
+        <w:t>euclidean distance</w:t>
       </w:r>
     </w:p>
     <w:p>
@@ -448,70 +493,6 @@
           <w:numId w:val="2"/>
         </w:numPr>
       </w:pPr>
-      <w:proofErr w:type="spellStart"/>
-      <w:r>
-        <w:t>PathFinding</w:t>
-      </w:r>
-      <w:proofErr w:type="spellEnd"/>
-    </w:p>
-    <w:p>
-      <w:pPr>
-        <w:pStyle w:val="ListParagraph"/>
-        <w:numPr>
-          <w:ilvl w:val="2"/>
-          <w:numId w:val="2"/>
-        </w:numPr>
-        <w:rPr>
-          <w:color w:val="00B050"/>
-        </w:rPr>
-      </w:pPr>
-      <w:r>
-        <w:rPr>
-          <w:color w:val="00B050"/>
-        </w:rPr>
-        <w:t>Manhattan</w:t>
-      </w:r>
-      <w:r>
-        <w:rPr>
-          <w:color w:val="00B050"/>
-        </w:rPr>
-        <w:t xml:space="preserve"> distance </w:t>
-      </w:r>
-    </w:p>
-    <w:p>
-      <w:pPr>
-        <w:pStyle w:val="ListParagraph"/>
-        <w:numPr>
-          <w:ilvl w:val="2"/>
-          <w:numId w:val="2"/>
-        </w:numPr>
-        <w:rPr>
-          <w:color w:val="00B050"/>
-        </w:rPr>
-      </w:pPr>
-      <w:proofErr w:type="spellStart"/>
-      <w:r>
-        <w:rPr>
-          <w:color w:val="00B050"/>
-        </w:rPr>
-        <w:t>euclidean</w:t>
-      </w:r>
-      <w:proofErr w:type="spellEnd"/>
-      <w:r>
-        <w:rPr>
-          <w:color w:val="00B050"/>
-        </w:rPr>
-        <w:t xml:space="preserve"> distance</w:t>
-      </w:r>
-    </w:p>
-    <w:p>
-      <w:pPr>
-        <w:pStyle w:val="ListParagraph"/>
-        <w:numPr>
-          <w:ilvl w:val="1"/>
-          <w:numId w:val="2"/>
-        </w:numPr>
-      </w:pPr>
       <w:r>
         <w:t>A*</w:t>
       </w:r>
@@ -524,6 +505,118 @@
           <w:numId w:val="2"/>
         </w:numPr>
       </w:pPr>
+      <w:r>
+        <w:t>Path reaches target but goes over colliders</w:t>
+      </w:r>
+    </w:p>
+    <w:p>
+      <w:pPr>
+        <w:pStyle w:val="ListParagraph"/>
+        <w:numPr>
+          <w:ilvl w:val="3"/>
+          <w:numId w:val="2"/>
+        </w:numPr>
+      </w:pPr>
+      <w:r>
+        <w:t>Added check if walkable</w:t>
+      </w:r>
+    </w:p>
+    <w:p>
+      <w:pPr>
+        <w:pStyle w:val="ListParagraph"/>
+        <w:numPr>
+          <w:ilvl w:val="2"/>
+          <w:numId w:val="2"/>
+        </w:numPr>
+      </w:pPr>
+      <w:r>
+        <w:t>Path avoided collider but cannot go back to previous nodes on the open list when going the wrong way.</w:t>
+      </w:r>
+    </w:p>
+    <w:p>
+      <w:pPr>
+        <w:pStyle w:val="ListParagraph"/>
+        <w:numPr>
+          <w:ilvl w:val="2"/>
+          <w:numId w:val="2"/>
+        </w:numPr>
+      </w:pPr>
+      <w:r>
+        <w:t>Added a check to see if the node is in the list (instead of nodeinfo as the parent would change)</w:t>
+      </w:r>
+    </w:p>
+    <w:p>
+      <w:pPr>
+        <w:pStyle w:val="ListParagraph"/>
+        <w:numPr>
+          <w:ilvl w:val="3"/>
+          <w:numId w:val="2"/>
+        </w:numPr>
+      </w:pPr>
+      <w:r>
+        <w:t>If the lowest f cost node is not in the open or closed list, it is the next node</w:t>
+      </w:r>
+    </w:p>
+    <w:p>
+      <w:pPr>
+        <w:pStyle w:val="ListParagraph"/>
+        <w:numPr>
+          <w:ilvl w:val="2"/>
+          <w:numId w:val="2"/>
+        </w:numPr>
+      </w:pPr>
+      <w:r>
+        <w:t>Works better but cuts some corners</w:t>
+      </w:r>
+    </w:p>
+    <w:p>
+      <w:pPr>
+        <w:pStyle w:val="ListParagraph"/>
+        <w:numPr>
+          <w:ilvl w:val="3"/>
+          <w:numId w:val="2"/>
+        </w:numPr>
+      </w:pPr>
+      <w:r>
+        <w:t>Only check non-corner neighbours i++  -&gt;  i + 2</w:t>
+      </w:r>
+    </w:p>
+    <w:p>
+      <w:pPr>
+        <w:pStyle w:val="ListParagraph"/>
+        <w:numPr>
+          <w:ilvl w:val="2"/>
+          <w:numId w:val="2"/>
+        </w:numPr>
+      </w:pPr>
+      <w:r>
+        <w:t>Path line, enemy keeps moving back and fourth</w:t>
+      </w:r>
+    </w:p>
+    <w:p>
+      <w:pPr>
+        <w:pStyle w:val="ListParagraph"/>
+        <w:numPr>
+          <w:ilvl w:val="3"/>
+          <w:numId w:val="2"/>
+        </w:numPr>
+      </w:pPr>
+      <w:r>
+        <w:lastRenderedPageBreak/>
+        <w:t>Path node positions need to be added backwards to make the start position the first position in the list</w:t>
+      </w:r>
+    </w:p>
+    <w:p>
+      <w:pPr>
+        <w:pStyle w:val="ListParagraph"/>
+        <w:numPr>
+          <w:ilvl w:val="2"/>
+          <w:numId w:val="2"/>
+        </w:numPr>
+      </w:pPr>
+      <w:r>
+        <w:t>Increased weighting to make enemy stick to path more.</w:t>
+      </w:r>
     </w:p>
     <w:sectPr>
       <w:pgSz w:w="11906" w:h="16838"/>
@@ -589,7 +682,7 @@
         <w:rFonts w:ascii="Symbol" w:hAnsi="Symbol" w:hint="default"/>
       </w:rPr>
     </w:lvl>
-    <w:lvl w:ilvl="4" w:tplc="08090003" w:tentative="1">
+    <w:lvl w:ilvl="4" w:tplc="08090003">
       <w:start w:val="1"/>
       <w:numFmt w:val="bullet"/>
       <w:lvlText w:val="o"/>
@@ -601,7 +694,7 @@
         <w:rFonts w:ascii="Courier New" w:hAnsi="Courier New" w:cs="Courier New" w:hint="default"/>
       </w:rPr>
     </w:lvl>
-    <w:lvl w:ilvl="5" w:tplc="08090005" w:tentative="1">
+    <w:lvl w:ilvl="5" w:tplc="08090005">
       <w:start w:val="1"/>
       <w:numFmt w:val="bullet"/>
       <w:lvlText w:val=""/>

</xml_diff>

<commit_message>
Fixed attack collision, decision progess
</commit_message>
<xml_diff>
--- a/ToDo.docx
+++ b/ToDo.docx
@@ -402,8 +402,14 @@
           <w:ilvl w:val="2"/>
           <w:numId w:val="2"/>
         </w:numPr>
-      </w:pPr>
-      <w:r>
+        <w:rPr>
+          <w:color w:val="00B050"/>
+        </w:rPr>
+      </w:pPr>
+      <w:r>
+        <w:rPr>
+          <w:color w:val="00B050"/>
+        </w:rPr>
         <w:t>Ent.TakeDamage(m_AttackPower);</w:t>
       </w:r>
     </w:p>
@@ -414,10 +420,82 @@
           <w:ilvl w:val="2"/>
           <w:numId w:val="2"/>
         </w:numPr>
-      </w:pPr>
-      <w:r>
+        <w:rPr>
+          <w:color w:val="00B050"/>
+        </w:rPr>
+      </w:pPr>
+      <w:r>
+        <w:rPr>
+          <w:color w:val="00B050"/>
+        </w:rPr>
         <w:t>Trigger detection not working</w:t>
       </w:r>
+      <w:r>
+        <w:rPr>
+          <w:color w:val="00B050"/>
+        </w:rPr>
+        <w:t xml:space="preserve"> for player weapon</w:t>
+      </w:r>
+      <w:r>
+        <w:rPr>
+          <w:color w:val="00B050"/>
+        </w:rPr>
+        <w:t xml:space="preserve"> (the collision box pushes the </w:t>
+      </w:r>
+      <w:r>
+        <w:rPr>
+          <w:color w:val="00B050"/>
+        </w:rPr>
+        <w:t>e</w:t>
+      </w:r>
+      <w:r>
+        <w:rPr>
+          <w:color w:val="00B050"/>
+        </w:rPr>
+        <w:t>nemy)</w:t>
+      </w:r>
+    </w:p>
+    <w:p>
+      <w:pPr>
+        <w:pStyle w:val="ListParagraph"/>
+        <w:numPr>
+          <w:ilvl w:val="2"/>
+          <w:numId w:val="2"/>
+        </w:numPr>
+        <w:rPr>
+          <w:color w:val="00B050"/>
+        </w:rPr>
+      </w:pPr>
+      <w:r>
+        <w:rPr>
+          <w:color w:val="00B050"/>
+        </w:rPr>
+        <w:t>SOLUTION: set the player weapon collider to a trigger</w:t>
+      </w:r>
+    </w:p>
+    <w:p>
+      <w:pPr>
+        <w:pStyle w:val="ListParagraph"/>
+        <w:numPr>
+          <w:ilvl w:val="2"/>
+          <w:numId w:val="2"/>
+        </w:numPr>
+      </w:pPr>
+      <w:r>
+        <w:t>Find closest health pickup</w:t>
+      </w:r>
+    </w:p>
+    <w:p>
+      <w:pPr>
+        <w:pStyle w:val="ListParagraph"/>
+        <w:numPr>
+          <w:ilvl w:val="2"/>
+          <w:numId w:val="2"/>
+        </w:numPr>
+      </w:pPr>
+      <w:r>
+        <w:t>Make health pickup heal player and enemy</w:t>
+      </w:r>
     </w:p>
     <w:p>
       <w:pPr>
@@ -496,16 +574,25 @@
       <w:r>
         <w:t>A*</w:t>
       </w:r>
-    </w:p>
-    <w:p>
-      <w:pPr>
-        <w:pStyle w:val="ListParagraph"/>
-        <w:numPr>
-          <w:ilvl w:val="2"/>
-          <w:numId w:val="2"/>
-        </w:numPr>
-      </w:pPr>
-      <w:r>
+      <w:r>
+        <w:t xml:space="preserve"> - Standard</w:t>
+      </w:r>
+    </w:p>
+    <w:p>
+      <w:pPr>
+        <w:pStyle w:val="ListParagraph"/>
+        <w:numPr>
+          <w:ilvl w:val="2"/>
+          <w:numId w:val="2"/>
+        </w:numPr>
+        <w:rPr>
+          <w:color w:val="00B050"/>
+        </w:rPr>
+      </w:pPr>
+      <w:r>
+        <w:rPr>
+          <w:color w:val="00B050"/>
+        </w:rPr>
         <w:t>Path reaches target but goes over colliders</w:t>
       </w:r>
     </w:p>
@@ -516,8 +603,14 @@
           <w:ilvl w:val="3"/>
           <w:numId w:val="2"/>
         </w:numPr>
-      </w:pPr>
-      <w:r>
+        <w:rPr>
+          <w:color w:val="00B050"/>
+        </w:rPr>
+      </w:pPr>
+      <w:r>
+        <w:rPr>
+          <w:color w:val="00B050"/>
+        </w:rPr>
         <w:t>Added check if walkable</w:t>
       </w:r>
     </w:p>
@@ -528,8 +621,14 @@
           <w:ilvl w:val="2"/>
           <w:numId w:val="2"/>
         </w:numPr>
-      </w:pPr>
-      <w:r>
+        <w:rPr>
+          <w:color w:val="00B050"/>
+        </w:rPr>
+      </w:pPr>
+      <w:r>
+        <w:rPr>
+          <w:color w:val="00B050"/>
+        </w:rPr>
         <w:t>Path avoided collider but cannot go back to previous nodes on the open list when going the wrong way.</w:t>
       </w:r>
     </w:p>
@@ -540,8 +639,14 @@
           <w:ilvl w:val="2"/>
           <w:numId w:val="2"/>
         </w:numPr>
-      </w:pPr>
-      <w:r>
+        <w:rPr>
+          <w:color w:val="00B050"/>
+        </w:rPr>
+      </w:pPr>
+      <w:r>
+        <w:rPr>
+          <w:color w:val="00B050"/>
+        </w:rPr>
         <w:t>Added a check to see if the node is in the list (instead of nodeinfo as the parent would change)</w:t>
       </w:r>
     </w:p>
@@ -552,8 +657,14 @@
           <w:ilvl w:val="3"/>
           <w:numId w:val="2"/>
         </w:numPr>
-      </w:pPr>
-      <w:r>
+        <w:rPr>
+          <w:color w:val="00B050"/>
+        </w:rPr>
+      </w:pPr>
+      <w:r>
+        <w:rPr>
+          <w:color w:val="00B050"/>
+        </w:rPr>
         <w:t>If the lowest f cost node is not in the open or closed list, it is the next node</w:t>
       </w:r>
     </w:p>
@@ -564,8 +675,15 @@
           <w:ilvl w:val="2"/>
           <w:numId w:val="2"/>
         </w:numPr>
-      </w:pPr>
-      <w:r>
+        <w:rPr>
+          <w:color w:val="00B050"/>
+        </w:rPr>
+      </w:pPr>
+      <w:r>
+        <w:rPr>
+          <w:color w:val="00B050"/>
+        </w:rPr>
+        <w:lastRenderedPageBreak/>
         <w:t>Works better but cuts some corners</w:t>
       </w:r>
     </w:p>
@@ -576,8 +694,14 @@
           <w:ilvl w:val="3"/>
           <w:numId w:val="2"/>
         </w:numPr>
-      </w:pPr>
-      <w:r>
+        <w:rPr>
+          <w:color w:val="00B050"/>
+        </w:rPr>
+      </w:pPr>
+      <w:r>
+        <w:rPr>
+          <w:color w:val="00B050"/>
+        </w:rPr>
         <w:t>Only check non-corner neighbours i++  -&gt;  i + 2</w:t>
       </w:r>
     </w:p>
@@ -588,8 +712,14 @@
           <w:ilvl w:val="2"/>
           <w:numId w:val="2"/>
         </w:numPr>
-      </w:pPr>
-      <w:r>
+        <w:rPr>
+          <w:color w:val="00B050"/>
+        </w:rPr>
+      </w:pPr>
+      <w:r>
+        <w:rPr>
+          <w:color w:val="00B050"/>
+        </w:rPr>
         <w:t>Path line, enemy keeps moving back and fourth</w:t>
       </w:r>
     </w:p>
@@ -600,9 +730,14 @@
           <w:ilvl w:val="3"/>
           <w:numId w:val="2"/>
         </w:numPr>
-      </w:pPr>
-      <w:r>
-        <w:lastRenderedPageBreak/>
+        <w:rPr>
+          <w:color w:val="00B050"/>
+        </w:rPr>
+      </w:pPr>
+      <w:r>
+        <w:rPr>
+          <w:color w:val="00B050"/>
+        </w:rPr>
         <w:t>Path node positions need to be added backwards to make the start position the first position in the list</w:t>
       </w:r>
     </w:p>
@@ -613,9 +748,27 @@
           <w:ilvl w:val="2"/>
           <w:numId w:val="2"/>
         </w:numPr>
-      </w:pPr>
-      <w:r>
+        <w:rPr>
+          <w:color w:val="00B050"/>
+        </w:rPr>
+      </w:pPr>
+      <w:r>
+        <w:rPr>
+          <w:color w:val="00B050"/>
+        </w:rPr>
         <w:t>Increased weighting to make enemy stick to path more.</w:t>
+      </w:r>
+    </w:p>
+    <w:p>
+      <w:pPr>
+        <w:pStyle w:val="ListParagraph"/>
+        <w:numPr>
+          <w:ilvl w:val="2"/>
+          <w:numId w:val="2"/>
+        </w:numPr>
+      </w:pPr>
+      <w:r>
+        <w:t>Works correctly most of the time but switch man and euc around as euc ignores obstacles between the start and end</w:t>
       </w:r>
     </w:p>
     <w:sectPr>

</xml_diff>

<commit_message>
Updated Decision Making and ToDo
</commit_message>
<xml_diff>
--- a/ToDo.docx
+++ b/ToDo.docx
@@ -480,8 +480,14 @@
           <w:ilvl w:val="2"/>
           <w:numId w:val="2"/>
         </w:numPr>
-      </w:pPr>
-      <w:r>
+        <w:rPr>
+          <w:color w:val="00B050"/>
+        </w:rPr>
+      </w:pPr>
+      <w:r>
+        <w:rPr>
+          <w:color w:val="00B050"/>
+        </w:rPr>
         <w:t>Find closest health pickup</w:t>
       </w:r>
     </w:p>
@@ -492,8 +498,14 @@
           <w:ilvl w:val="2"/>
           <w:numId w:val="2"/>
         </w:numPr>
-      </w:pPr>
-      <w:r>
+        <w:rPr>
+          <w:color w:val="00B050"/>
+        </w:rPr>
+      </w:pPr>
+      <w:r>
+        <w:rPr>
+          <w:color w:val="00B050"/>
+        </w:rPr>
         <w:t>Make health pickup heal player and enemy</w:t>
       </w:r>
     </w:p>
@@ -501,6 +513,72 @@
       <w:pPr>
         <w:pStyle w:val="ListParagraph"/>
         <w:numPr>
+          <w:ilvl w:val="2"/>
+          <w:numId w:val="2"/>
+        </w:numPr>
+        <w:rPr>
+          <w:color w:val="00B050"/>
+        </w:rPr>
+      </w:pPr>
+      <w:r>
+        <w:rPr>
+          <w:color w:val="00B050"/>
+        </w:rPr>
+        <w:t>Evade if no health pickup</w:t>
+      </w:r>
+    </w:p>
+    <w:p>
+      <w:pPr>
+        <w:pStyle w:val="ListParagraph"/>
+        <w:numPr>
+          <w:ilvl w:val="2"/>
+          <w:numId w:val="2"/>
+        </w:numPr>
+      </w:pPr>
+      <w:r>
+        <w:t>Move all if statement stuff into the switches</w:t>
+      </w:r>
+    </w:p>
+    <w:p>
+      <w:pPr>
+        <w:pStyle w:val="ListParagraph"/>
+        <w:numPr>
+          <w:ilvl w:val="2"/>
+          <w:numId w:val="2"/>
+        </w:numPr>
+      </w:pPr>
+      <w:r>
+        <w:t>Make a FSM graph</w:t>
+      </w:r>
+    </w:p>
+    <w:p>
+      <w:pPr>
+        <w:pStyle w:val="ListParagraph"/>
+        <w:numPr>
+          <w:ilvl w:val="2"/>
+          <w:numId w:val="2"/>
+        </w:numPr>
+      </w:pPr>
+      <w:r>
+        <w:t>Post FSM graph forum</w:t>
+      </w:r>
+    </w:p>
+    <w:p>
+      <w:pPr>
+        <w:pStyle w:val="ListParagraph"/>
+        <w:numPr>
+          <w:ilvl w:val="2"/>
+          <w:numId w:val="2"/>
+        </w:numPr>
+      </w:pPr>
+      <w:r>
+        <w:t>Post Current enemy to forum</w:t>
+      </w:r>
+    </w:p>
+    <w:p>
+      <w:pPr>
+        <w:pStyle w:val="ListParagraph"/>
+        <w:numPr>
           <w:ilvl w:val="0"/>
           <w:numId w:val="2"/>
         </w:numPr>
@@ -629,6 +707,7 @@
         <w:rPr>
           <w:color w:val="00B050"/>
         </w:rPr>
+        <w:lastRenderedPageBreak/>
         <w:t>Path avoided collider but cannot go back to previous nodes on the open list when going the wrong way.</w:t>
       </w:r>
     </w:p>
@@ -683,7 +762,6 @@
         <w:rPr>
           <w:color w:val="00B050"/>
         </w:rPr>
-        <w:lastRenderedPageBreak/>
         <w:t>Works better but cuts some corners</w:t>
       </w:r>
     </w:p>

</xml_diff>

<commit_message>
Updated Decision Making, Added Group Behaviours
</commit_message>
<xml_diff>
--- a/ToDo.docx
+++ b/ToDo.docx
@@ -366,8 +366,14 @@
           <w:ilvl w:val="1"/>
           <w:numId w:val="2"/>
         </w:numPr>
-      </w:pPr>
-      <w:r>
+        <w:rPr>
+          <w:color w:val="00B050"/>
+        </w:rPr>
+      </w:pPr>
+      <w:r>
+        <w:rPr>
+          <w:color w:val="00B050"/>
+        </w:rPr>
         <w:t>Group Movement</w:t>
       </w:r>
     </w:p>
@@ -375,6 +381,110 @@
       <w:pPr>
         <w:pStyle w:val="ListParagraph"/>
         <w:numPr>
+          <w:ilvl w:val="2"/>
+          <w:numId w:val="2"/>
+        </w:numPr>
+        <w:rPr>
+          <w:color w:val="00B050"/>
+        </w:rPr>
+      </w:pPr>
+      <w:r>
+        <w:rPr>
+          <w:color w:val="00B050"/>
+        </w:rPr>
+        <w:t>Separation</w:t>
+      </w:r>
+    </w:p>
+    <w:p>
+      <w:pPr>
+        <w:pStyle w:val="ListParagraph"/>
+        <w:numPr>
+          <w:ilvl w:val="2"/>
+          <w:numId w:val="2"/>
+        </w:numPr>
+        <w:rPr>
+          <w:color w:val="00B050"/>
+        </w:rPr>
+      </w:pPr>
+      <w:r>
+        <w:rPr>
+          <w:color w:val="00B050"/>
+        </w:rPr>
+        <w:t>Alignment</w:t>
+      </w:r>
+    </w:p>
+    <w:p>
+      <w:pPr>
+        <w:pStyle w:val="ListParagraph"/>
+        <w:numPr>
+          <w:ilvl w:val="3"/>
+          <w:numId w:val="2"/>
+        </w:numPr>
+        <w:rPr>
+          <w:color w:val="00B050"/>
+        </w:rPr>
+      </w:pPr>
+      <w:r>
+        <w:rPr>
+          <w:color w:val="00B050"/>
+        </w:rPr>
+        <w:t xml:space="preserve">Seems to be working – check with </w:t>
+      </w:r>
+      <w:r>
+        <w:rPr>
+          <w:color w:val="00B050"/>
+        </w:rPr>
+        <w:t>Davin</w:t>
+      </w:r>
+    </w:p>
+    <w:p>
+      <w:pPr>
+        <w:pStyle w:val="ListParagraph"/>
+        <w:numPr>
+          <w:ilvl w:val="2"/>
+          <w:numId w:val="2"/>
+        </w:numPr>
+        <w:rPr>
+          <w:color w:val="00B050"/>
+        </w:rPr>
+      </w:pPr>
+      <w:r>
+        <w:rPr>
+          <w:color w:val="00B050"/>
+        </w:rPr>
+        <w:t>Cohesion</w:t>
+      </w:r>
+    </w:p>
+    <w:p>
+      <w:pPr>
+        <w:pStyle w:val="ListParagraph"/>
+        <w:numPr>
+          <w:ilvl w:val="3"/>
+          <w:numId w:val="2"/>
+        </w:numPr>
+        <w:rPr>
+          <w:color w:val="00B050"/>
+        </w:rPr>
+      </w:pPr>
+      <w:r>
+        <w:rPr>
+          <w:color w:val="00B050"/>
+        </w:rPr>
+        <w:t xml:space="preserve">Not working </w:t>
+      </w:r>
+      <w:proofErr w:type="spellStart"/>
+      <w:r>
+        <w:rPr>
+          <w:color w:val="00B050"/>
+        </w:rPr>
+        <w:t>ocrrectly</w:t>
+      </w:r>
+      <w:proofErr w:type="spellEnd"/>
+    </w:p>
+    <w:p>
+      <w:pPr>
+        <w:pStyle w:val="ListParagraph"/>
+        <w:numPr>
           <w:ilvl w:val="0"/>
           <w:numId w:val="2"/>
         </w:numPr>
@@ -406,11 +516,33 @@
           <w:color w:val="00B050"/>
         </w:rPr>
       </w:pPr>
-      <w:r>
-        <w:rPr>
-          <w:color w:val="00B050"/>
-        </w:rPr>
-        <w:t>Ent.TakeDamage(m_AttackPower);</w:t>
+      <w:proofErr w:type="spellStart"/>
+      <w:r>
+        <w:rPr>
+          <w:color w:val="00B050"/>
+        </w:rPr>
+        <w:t>Ent.TakeDamage</w:t>
+      </w:r>
+      <w:proofErr w:type="spellEnd"/>
+      <w:r>
+        <w:rPr>
+          <w:color w:val="00B050"/>
+        </w:rPr>
+        <w:t>(</w:t>
+      </w:r>
+      <w:proofErr w:type="spellStart"/>
+      <w:r>
+        <w:rPr>
+          <w:color w:val="00B050"/>
+        </w:rPr>
+        <w:t>m_AttackPower</w:t>
+      </w:r>
+      <w:proofErr w:type="spellEnd"/>
+      <w:r>
+        <w:rPr>
+          <w:color w:val="00B050"/>
+        </w:rPr>
+        <w:t>);</w:t>
       </w:r>
     </w:p>
     <w:p>
@@ -534,8 +666,14 @@
           <w:ilvl w:val="2"/>
           <w:numId w:val="2"/>
         </w:numPr>
-      </w:pPr>
-      <w:r>
+        <w:rPr>
+          <w:color w:val="00B050"/>
+        </w:rPr>
+      </w:pPr>
+      <w:r>
+        <w:rPr>
+          <w:color w:val="00B050"/>
+        </w:rPr>
         <w:t>Move all if statement stuff into the switches</w:t>
       </w:r>
     </w:p>
@@ -546,8 +684,14 @@
           <w:ilvl w:val="2"/>
           <w:numId w:val="2"/>
         </w:numPr>
-      </w:pPr>
-      <w:r>
+        <w:rPr>
+          <w:color w:val="00B050"/>
+        </w:rPr>
+      </w:pPr>
+      <w:r>
+        <w:rPr>
+          <w:color w:val="00B050"/>
+        </w:rPr>
         <w:t>Make a FSM graph</w:t>
       </w:r>
     </w:p>
@@ -558,8 +702,14 @@
           <w:ilvl w:val="2"/>
           <w:numId w:val="2"/>
         </w:numPr>
-      </w:pPr>
-      <w:r>
+        <w:rPr>
+          <w:color w:val="00B050"/>
+        </w:rPr>
+      </w:pPr>
+      <w:r>
+        <w:rPr>
+          <w:color w:val="00B050"/>
+        </w:rPr>
         <w:t>Post FSM graph forum</w:t>
       </w:r>
     </w:p>
@@ -570,8 +720,14 @@
           <w:ilvl w:val="2"/>
           <w:numId w:val="2"/>
         </w:numPr>
-      </w:pPr>
-      <w:r>
+        <w:rPr>
+          <w:color w:val="00B050"/>
+        </w:rPr>
+      </w:pPr>
+      <w:r>
+        <w:rPr>
+          <w:color w:val="00B050"/>
+        </w:rPr>
         <w:t>Post Current enemy to forum</w:t>
       </w:r>
     </w:p>
@@ -579,6 +735,73 @@
       <w:pPr>
         <w:pStyle w:val="ListParagraph"/>
         <w:numPr>
+          <w:ilvl w:val="2"/>
+          <w:numId w:val="2"/>
+        </w:numPr>
+        <w:rPr>
+          <w:color w:val="00B050"/>
+        </w:rPr>
+      </w:pPr>
+      <w:r>
+        <w:rPr>
+          <w:color w:val="00B050"/>
+        </w:rPr>
+        <w:t>Go to last position</w:t>
+      </w:r>
+    </w:p>
+    <w:p>
+      <w:pPr>
+        <w:pStyle w:val="ListParagraph"/>
+        <w:numPr>
+          <w:ilvl w:val="2"/>
+          <w:numId w:val="2"/>
+        </w:numPr>
+      </w:pPr>
+      <w:r>
+        <w:t>Can get stuck on wall when seeking</w:t>
+      </w:r>
+    </w:p>
+    <w:p>
+      <w:pPr>
+        <w:pStyle w:val="ListParagraph"/>
+        <w:numPr>
+          <w:ilvl w:val="3"/>
+          <w:numId w:val="2"/>
+        </w:numPr>
+      </w:pPr>
+      <w:r>
+        <w:t xml:space="preserve">Switch to </w:t>
+      </w:r>
+      <w:r>
+        <w:t xml:space="preserve">A </w:t>
+      </w:r>
+      <w:r>
+        <w:t>star?</w:t>
+      </w:r>
+    </w:p>
+    <w:p>
+      <w:pPr>
+        <w:pStyle w:val="ListParagraph"/>
+        <w:numPr>
+          <w:ilvl w:val="3"/>
+          <w:numId w:val="2"/>
+        </w:numPr>
+      </w:pPr>
+      <w:r>
+        <w:lastRenderedPageBreak/>
+        <w:t>Player and AI move</w:t>
+      </w:r>
+      <w:r>
+        <w:t>s</w:t>
+      </w:r>
+      <w:r>
+        <w:t xml:space="preserve"> outer walls</w:t>
+      </w:r>
+    </w:p>
+    <w:p>
+      <w:pPr>
+        <w:pStyle w:val="ListParagraph"/>
+        <w:numPr>
           <w:ilvl w:val="0"/>
           <w:numId w:val="2"/>
         </w:numPr>
@@ -598,12 +821,14 @@
           <w:color w:val="00B050"/>
         </w:rPr>
       </w:pPr>
+      <w:proofErr w:type="spellStart"/>
       <w:r>
         <w:rPr>
           <w:color w:val="00B050"/>
         </w:rPr>
         <w:t>PathFinding</w:t>
       </w:r>
+      <w:proofErr w:type="spellEnd"/>
     </w:p>
     <w:p>
       <w:pPr>
@@ -634,11 +859,19 @@
           <w:color w:val="00B050"/>
         </w:rPr>
       </w:pPr>
-      <w:r>
-        <w:rPr>
-          <w:color w:val="00B050"/>
-        </w:rPr>
-        <w:t>euclidean distance</w:t>
+      <w:proofErr w:type="spellStart"/>
+      <w:r>
+        <w:rPr>
+          <w:color w:val="00B050"/>
+        </w:rPr>
+        <w:t>euclidean</w:t>
+      </w:r>
+      <w:proofErr w:type="spellEnd"/>
+      <w:r>
+        <w:rPr>
+          <w:color w:val="00B050"/>
+        </w:rPr>
+        <w:t xml:space="preserve"> distance</w:t>
       </w:r>
     </w:p>
     <w:p>
@@ -650,6 +883,18 @@
         </w:numPr>
       </w:pPr>
       <w:r>
+        <w:t>Player and AI moves outer walls</w:t>
+      </w:r>
+    </w:p>
+    <w:p>
+      <w:pPr>
+        <w:pStyle w:val="ListParagraph"/>
+        <w:numPr>
+          <w:ilvl w:val="1"/>
+          <w:numId w:val="2"/>
+        </w:numPr>
+      </w:pPr>
+      <w:r>
         <w:t>A*</w:t>
       </w:r>
       <w:r>
@@ -707,159 +952,560 @@
         <w:rPr>
           <w:color w:val="00B050"/>
         </w:rPr>
+        <w:t>Path avoided collider but cannot go back to previous nodes on the open list when going the wrong way.</w:t>
+      </w:r>
+    </w:p>
+    <w:p>
+      <w:pPr>
+        <w:pStyle w:val="ListParagraph"/>
+        <w:numPr>
+          <w:ilvl w:val="2"/>
+          <w:numId w:val="2"/>
+        </w:numPr>
+        <w:rPr>
+          <w:color w:val="00B050"/>
+        </w:rPr>
+      </w:pPr>
+      <w:r>
+        <w:rPr>
+          <w:color w:val="00B050"/>
+        </w:rPr>
+        <w:t xml:space="preserve">Added a check to see if the node is in the list (instead of </w:t>
+      </w:r>
+      <w:proofErr w:type="spellStart"/>
+      <w:r>
+        <w:rPr>
+          <w:color w:val="00B050"/>
+        </w:rPr>
+        <w:t>nodeinfo</w:t>
+      </w:r>
+      <w:proofErr w:type="spellEnd"/>
+      <w:r>
+        <w:rPr>
+          <w:color w:val="00B050"/>
+        </w:rPr>
+        <w:t xml:space="preserve"> as the parent would change)</w:t>
+      </w:r>
+    </w:p>
+    <w:p>
+      <w:pPr>
+        <w:pStyle w:val="ListParagraph"/>
+        <w:numPr>
+          <w:ilvl w:val="3"/>
+          <w:numId w:val="2"/>
+        </w:numPr>
+        <w:rPr>
+          <w:color w:val="00B050"/>
+        </w:rPr>
+      </w:pPr>
+      <w:r>
+        <w:rPr>
+          <w:color w:val="00B050"/>
+        </w:rPr>
+        <w:t>If the lowest f cost node is not in the open or closed list, it is the next node</w:t>
+      </w:r>
+    </w:p>
+    <w:p>
+      <w:pPr>
+        <w:pStyle w:val="ListParagraph"/>
+        <w:numPr>
+          <w:ilvl w:val="2"/>
+          <w:numId w:val="2"/>
+        </w:numPr>
+        <w:rPr>
+          <w:color w:val="00B050"/>
+        </w:rPr>
+      </w:pPr>
+      <w:r>
+        <w:rPr>
+          <w:color w:val="00B050"/>
+        </w:rPr>
+        <w:t>Works better but cuts some corners</w:t>
+      </w:r>
+    </w:p>
+    <w:p>
+      <w:pPr>
+        <w:pStyle w:val="ListParagraph"/>
+        <w:numPr>
+          <w:ilvl w:val="3"/>
+          <w:numId w:val="2"/>
+        </w:numPr>
+        <w:rPr>
+          <w:color w:val="00B050"/>
+        </w:rPr>
+      </w:pPr>
+      <w:r>
+        <w:rPr>
+          <w:color w:val="00B050"/>
+        </w:rPr>
+        <w:t xml:space="preserve">Only check non-corner neighbours </w:t>
+      </w:r>
+      <w:proofErr w:type="spellStart"/>
+      <w:r>
+        <w:rPr>
+          <w:color w:val="00B050"/>
+        </w:rPr>
+        <w:t>i</w:t>
+      </w:r>
+      <w:proofErr w:type="spellEnd"/>
+      <w:r>
+        <w:rPr>
+          <w:color w:val="00B050"/>
+        </w:rPr>
+        <w:t xml:space="preserve">++  -&gt;  </w:t>
+      </w:r>
+      <w:proofErr w:type="spellStart"/>
+      <w:r>
+        <w:rPr>
+          <w:color w:val="00B050"/>
+        </w:rPr>
+        <w:t>i</w:t>
+      </w:r>
+      <w:proofErr w:type="spellEnd"/>
+      <w:r>
+        <w:rPr>
+          <w:color w:val="00B050"/>
+        </w:rPr>
+        <w:t xml:space="preserve"> + 2</w:t>
+      </w:r>
+    </w:p>
+    <w:p>
+      <w:pPr>
+        <w:pStyle w:val="ListParagraph"/>
+        <w:numPr>
+          <w:ilvl w:val="2"/>
+          <w:numId w:val="2"/>
+        </w:numPr>
+        <w:rPr>
+          <w:color w:val="00B050"/>
+        </w:rPr>
+      </w:pPr>
+      <w:r>
+        <w:rPr>
+          <w:color w:val="00B050"/>
+        </w:rPr>
+        <w:t>Path line, enemy keeps moving back and fourth</w:t>
+      </w:r>
+    </w:p>
+    <w:p>
+      <w:pPr>
+        <w:pStyle w:val="ListParagraph"/>
+        <w:numPr>
+          <w:ilvl w:val="3"/>
+          <w:numId w:val="2"/>
+        </w:numPr>
+        <w:rPr>
+          <w:color w:val="00B050"/>
+        </w:rPr>
+      </w:pPr>
+      <w:r>
+        <w:rPr>
+          <w:color w:val="00B050"/>
+        </w:rPr>
+        <w:t>Path node positions need to be added backwards to make the start position the first position in the list</w:t>
+      </w:r>
+    </w:p>
+    <w:p>
+      <w:pPr>
+        <w:pStyle w:val="ListParagraph"/>
+        <w:numPr>
+          <w:ilvl w:val="2"/>
+          <w:numId w:val="2"/>
+        </w:numPr>
+        <w:rPr>
+          <w:color w:val="00B050"/>
+        </w:rPr>
+      </w:pPr>
+      <w:r>
+        <w:rPr>
+          <w:color w:val="00B050"/>
+        </w:rPr>
+        <w:t>Increased weighting to make enemy stick to path more.</w:t>
+      </w:r>
+    </w:p>
+    <w:p>
+      <w:pPr>
+        <w:pStyle w:val="ListParagraph"/>
+        <w:numPr>
+          <w:ilvl w:val="2"/>
+          <w:numId w:val="2"/>
+        </w:numPr>
+      </w:pPr>
+      <w:r>
+        <w:t xml:space="preserve">Works correctly most of the time but switch man and </w:t>
+      </w:r>
+      <w:proofErr w:type="spellStart"/>
+      <w:r>
+        <w:t>euc</w:t>
+      </w:r>
+      <w:proofErr w:type="spellEnd"/>
+      <w:r>
+        <w:t xml:space="preserve"> around as </w:t>
+      </w:r>
+      <w:proofErr w:type="spellStart"/>
+      <w:r>
+        <w:t>euc</w:t>
+      </w:r>
+      <w:proofErr w:type="spellEnd"/>
+      <w:r>
+        <w:t xml:space="preserve"> ignores obstacles between the start and end</w:t>
+      </w:r>
+    </w:p>
+    <w:p>
+      <w:pPr>
+        <w:pStyle w:val="ListParagraph"/>
+        <w:numPr>
+          <w:ilvl w:val="3"/>
+          <w:numId w:val="2"/>
+        </w:numPr>
+      </w:pPr>
+      <w:r>
+        <w:t>Tried this but doesn’t fix the problem</w:t>
+      </w:r>
+    </w:p>
+    <w:p>
+      <w:r>
+        <w:br w:type="page"/>
+      </w:r>
+    </w:p>
+    <w:p>
+      <w:pPr>
+        <w:pStyle w:val="Heading1"/>
+      </w:pPr>
+      <w:r>
         <w:lastRenderedPageBreak/>
-        <w:t>Path avoided collider but cannot go back to previous nodes on the open list when going the wrong way.</w:t>
-      </w:r>
-    </w:p>
-    <w:p>
-      <w:pPr>
-        <w:pStyle w:val="ListParagraph"/>
-        <w:numPr>
-          <w:ilvl w:val="2"/>
-          <w:numId w:val="2"/>
-        </w:numPr>
-        <w:rPr>
-          <w:color w:val="00B050"/>
-        </w:rPr>
-      </w:pPr>
-      <w:r>
-        <w:rPr>
-          <w:color w:val="00B050"/>
-        </w:rPr>
-        <w:t>Added a check to see if the node is in the list (instead of nodeinfo as the parent would change)</w:t>
-      </w:r>
-    </w:p>
-    <w:p>
-      <w:pPr>
-        <w:pStyle w:val="ListParagraph"/>
-        <w:numPr>
-          <w:ilvl w:val="3"/>
-          <w:numId w:val="2"/>
-        </w:numPr>
-        <w:rPr>
-          <w:color w:val="00B050"/>
-        </w:rPr>
-      </w:pPr>
-      <w:r>
-        <w:rPr>
-          <w:color w:val="00B050"/>
-        </w:rPr>
-        <w:t>If the lowest f cost node is not in the open or closed list, it is the next node</w:t>
-      </w:r>
-    </w:p>
-    <w:p>
-      <w:pPr>
-        <w:pStyle w:val="ListParagraph"/>
-        <w:numPr>
-          <w:ilvl w:val="2"/>
-          <w:numId w:val="2"/>
-        </w:numPr>
-        <w:rPr>
-          <w:color w:val="00B050"/>
-        </w:rPr>
-      </w:pPr>
-      <w:r>
-        <w:rPr>
-          <w:color w:val="00B050"/>
-        </w:rPr>
-        <w:t>Works better but cuts some corners</w:t>
-      </w:r>
-    </w:p>
-    <w:p>
-      <w:pPr>
-        <w:pStyle w:val="ListParagraph"/>
-        <w:numPr>
-          <w:ilvl w:val="3"/>
-          <w:numId w:val="2"/>
-        </w:numPr>
-        <w:rPr>
-          <w:color w:val="00B050"/>
-        </w:rPr>
-      </w:pPr>
-      <w:r>
-        <w:rPr>
-          <w:color w:val="00B050"/>
-        </w:rPr>
-        <w:t>Only check non-corner neighbours i++  -&gt;  i + 2</w:t>
-      </w:r>
-    </w:p>
-    <w:p>
-      <w:pPr>
-        <w:pStyle w:val="ListParagraph"/>
-        <w:numPr>
-          <w:ilvl w:val="2"/>
-          <w:numId w:val="2"/>
-        </w:numPr>
-        <w:rPr>
-          <w:color w:val="00B050"/>
-        </w:rPr>
-      </w:pPr>
-      <w:r>
-        <w:rPr>
-          <w:color w:val="00B050"/>
-        </w:rPr>
-        <w:t>Path line, enemy keeps moving back and fourth</w:t>
-      </w:r>
-    </w:p>
-    <w:p>
-      <w:pPr>
-        <w:pStyle w:val="ListParagraph"/>
-        <w:numPr>
-          <w:ilvl w:val="3"/>
-          <w:numId w:val="2"/>
-        </w:numPr>
-        <w:rPr>
-          <w:color w:val="00B050"/>
-        </w:rPr>
-      </w:pPr>
-      <w:r>
-        <w:rPr>
-          <w:color w:val="00B050"/>
-        </w:rPr>
-        <w:t>Path node positions need to be added backwards to make the start position the first position in the list</w:t>
-      </w:r>
-    </w:p>
-    <w:p>
-      <w:pPr>
-        <w:pStyle w:val="ListParagraph"/>
-        <w:numPr>
-          <w:ilvl w:val="2"/>
-          <w:numId w:val="2"/>
-        </w:numPr>
-        <w:rPr>
-          <w:color w:val="00B050"/>
-        </w:rPr>
-      </w:pPr>
-      <w:r>
-        <w:rPr>
-          <w:color w:val="00B050"/>
-        </w:rPr>
-        <w:t>Increased weighting to make enemy stick to path more.</w:t>
-      </w:r>
-    </w:p>
-    <w:p>
-      <w:pPr>
-        <w:pStyle w:val="ListParagraph"/>
-        <w:numPr>
-          <w:ilvl w:val="2"/>
-          <w:numId w:val="2"/>
-        </w:numPr>
-      </w:pPr>
-      <w:r>
-        <w:t>Works correctly most of the time but switch man and euc around as euc ignores obstacles between the start and end</w:t>
-      </w:r>
-    </w:p>
-    <w:p>
-      <w:pPr>
-        <w:pStyle w:val="ListParagraph"/>
-        <w:numPr>
-          <w:ilvl w:val="3"/>
-          <w:numId w:val="2"/>
-        </w:numPr>
-      </w:pPr>
-      <w:r>
-        <w:t>Tried this but doesn’t fix the problem</w:t>
-      </w:r>
+        <w:t>Group Movements</w:t>
+      </w:r>
+    </w:p>
+    <w:p>
+      <w:r>
+        <w:t>The update function</w:t>
+      </w:r>
+      <w:r>
+        <w:t>s</w:t>
+      </w:r>
+      <w:r>
+        <w:t xml:space="preserve"> of a</w:t>
+      </w:r>
+      <w:r>
+        <w:t xml:space="preserve">ll the group behaviours </w:t>
+      </w:r>
+      <w:r>
+        <w:t>begin with the following:</w:t>
+      </w:r>
+    </w:p>
+    <w:p>
+      <w:r>
+        <w:t>Firstly, I used the Physics2D.OverlapCircleAll function to get an array of colliders within the specified range of the entity. It then loops through each collider and c</w:t>
+      </w:r>
+      <w:r>
+        <w:t xml:space="preserve">hecks if </w:t>
+      </w:r>
+      <w:r>
+        <w:t>it</w:t>
+      </w:r>
+      <w:r>
+        <w:t xml:space="preserve"> is</w:t>
+      </w:r>
+      <w:r>
+        <w:t xml:space="preserve"> another valid entity</w:t>
+      </w:r>
+      <w:r>
+        <w:t xml:space="preserve"> using the </w:t>
+      </w:r>
+      <w:r>
+        <w:t>s</w:t>
+      </w:r>
+      <w:r>
+        <w:t xml:space="preserve">eperation behaviour script and it </w:t>
+      </w:r>
+      <w:r>
+        <w:t>does</w:t>
+      </w:r>
+      <w:r>
+        <w:t xml:space="preserve"> not </w:t>
+      </w:r>
+      <w:r>
+        <w:t xml:space="preserve">belong to the same </w:t>
+      </w:r>
+      <w:r>
+        <w:t>entity using th</w:t>
+      </w:r>
+      <w:r>
+        <w:t>is instance of the</w:t>
+      </w:r>
+      <w:r>
+        <w:t xml:space="preserve"> script</w:t>
+      </w:r>
+      <w:r>
+        <w:t xml:space="preserve">. </w:t>
+      </w:r>
+    </w:p>
+    <w:p>
+      <w:r>
+        <w:t>If it is a valid entity, another check is performed to see if</w:t>
+      </w:r>
+      <w:r>
+        <w:t xml:space="preserve"> the dot product</w:t>
+      </w:r>
+      <w:r>
+        <w:t xml:space="preserve"> of the two entities</w:t>
+      </w:r>
+      <w:r>
+        <w:t xml:space="preserve"> is greater than whatever the FOV is set to</w:t>
+      </w:r>
+      <w:r>
+        <w:t xml:space="preserve">. If it is, </w:t>
+      </w:r>
+      <w:r>
+        <w:t>then the unique group behaviour code is executed.</w:t>
+      </w:r>
+    </w:p>
+    <w:p>
+      <w:pPr>
+        <w:rPr>
+          <w:b/>
+          <w:bCs/>
+        </w:rPr>
+      </w:pPr>
+      <w:r>
+        <w:rPr>
+          <w:b/>
+          <w:bCs/>
+        </w:rPr>
+        <w:t>With No Group Behaviours</w:t>
+      </w:r>
+    </w:p>
+    <w:p/>
+    <w:p/>
+    <w:p>
+      <w:pPr>
+        <w:pStyle w:val="Heading2"/>
+      </w:pPr>
+      <w:r>
+        <w:t>Separation</w:t>
+      </w:r>
+    </w:p>
+    <w:p>
+      <w:r>
+        <w:t>In the loop</w:t>
+      </w:r>
+      <w:r>
+        <w:t>, t</w:t>
+      </w:r>
+      <w:r>
+        <w:t>he</w:t>
+      </w:r>
+      <w:r>
+        <w:t xml:space="preserve"> force to add (calculated by dividing the normalised vector to the entity by the absolute vector to the entity) is added to the entity’s accumulated separation force.</w:t>
+      </w:r>
+    </w:p>
+    <w:p>
+      <w:pPr>
+        <w:rPr>
+          <w:b/>
+          <w:bCs/>
+        </w:rPr>
+      </w:pPr>
+      <w:r>
+        <w:t>Once the loop ends, the entity’s normalised accumulated separation force is multiplied by its weight and is returned.</w:t>
+      </w:r>
+    </w:p>
+    <w:p>
+      <w:pPr>
+        <w:rPr>
+          <w:b/>
+          <w:bCs/>
+        </w:rPr>
+      </w:pPr>
+      <w:r>
+        <w:rPr>
+          <w:b/>
+          <w:bCs/>
+        </w:rPr>
+        <w:t>With Sep</w:t>
+      </w:r>
+      <w:r>
+        <w:rPr>
+          <w:b/>
+          <w:bCs/>
+        </w:rPr>
+        <w:t>a</w:t>
+      </w:r>
+      <w:r>
+        <w:rPr>
+          <w:b/>
+          <w:bCs/>
+        </w:rPr>
+        <w:t>ration</w:t>
+      </w:r>
+    </w:p>
+    <w:p>
+      <w:pPr>
+        <w:rPr>
+          <w:b/>
+          <w:bCs/>
+        </w:rPr>
+      </w:pPr>
+    </w:p>
+    <w:p>
+      <w:pPr>
+        <w:rPr>
+          <w:b/>
+          <w:bCs/>
+        </w:rPr>
+      </w:pPr>
+    </w:p>
+    <w:p>
+      <w:r>
+        <w:t>The</w:t>
+      </w:r>
+      <w:r>
+        <w:t xml:space="preserve"> entities now keep a distance away from each other, however, when next to the player, they begin to group up and no </w:t>
+      </w:r>
+      <w:r>
+        <w:t>longer</w:t>
+      </w:r>
+      <w:r>
+        <w:t xml:space="preserve"> keep a distance.</w:t>
+      </w:r>
+      <w:r>
+        <w:t xml:space="preserve"> </w:t>
+      </w:r>
+    </w:p>
+    <w:p>
+      <w:r>
+        <w:t xml:space="preserve">Part of the issue was that my accumulated force was set to zero outside of the update loop, meaning that it kept getting larger each time the update loop was called. </w:t>
+      </w:r>
+      <w:r>
+        <w:t>I also adjusted the weighting and separation range to more suitable values.</w:t>
+      </w:r>
+      <w:r>
+        <w:t xml:space="preserve"> </w:t>
+      </w:r>
+    </w:p>
+    <w:p>
+      <w:pPr>
+        <w:pStyle w:val="Heading2"/>
+      </w:pPr>
+      <w:r>
+        <w:t>Alignment</w:t>
+      </w:r>
+    </w:p>
+    <w:p>
+      <w:r>
+        <w:t>Adds the neighbour's forward vector to the</w:t>
+      </w:r>
+      <w:r>
+        <w:t xml:space="preserve"> entity’s</w:t>
+      </w:r>
+      <w:r>
+        <w:t xml:space="preserve"> accumulated heading </w:t>
+      </w:r>
+      <w:r>
+        <w:t>force.</w:t>
+      </w:r>
+    </w:p>
+    <w:p>
+      <w:r>
+        <w:t xml:space="preserve">Once the loop ends, the alignment force is calculated by first dividing the cumulated heading force by the number of neighbours </w:t>
+      </w:r>
+      <w:r>
+        <w:t xml:space="preserve">within range </w:t>
+      </w:r>
+      <w:r>
+        <w:t>and then subtracting entity’s normalised velocity.</w:t>
+      </w:r>
+    </w:p>
+    <w:p>
+      <w:r>
+        <w:t>The normalised alignment force multiplied by it’s weight is then returned.</w:t>
+      </w:r>
+    </w:p>
+    <w:p>
+      <w:pPr>
+        <w:rPr>
+          <w:b/>
+          <w:bCs/>
+        </w:rPr>
+      </w:pPr>
+      <w:r>
+        <w:rPr>
+          <w:b/>
+          <w:bCs/>
+        </w:rPr>
+        <w:t>With Alignment</w:t>
+      </w:r>
+    </w:p>
+    <w:p>
+      <w:pPr>
+        <w:pStyle w:val="Heading2"/>
+      </w:pPr>
+      <w:r>
+        <w:t>Cohesion</w:t>
+      </w:r>
+    </w:p>
+    <w:p>
+      <w:r>
+        <w:t>The neighbour’s position is added to the accumulated position.</w:t>
+      </w:r>
+    </w:p>
+    <w:p>
+      <w:r>
+        <w:t>Once the loop ends, the target position is calculated by dividing the accumulated position by the number of neighbours in range. The seek behaviour is then used to seek the target position.</w:t>
+      </w:r>
+    </w:p>
+    <w:p>
+      <w:pPr>
+        <w:rPr>
+          <w:b/>
+          <w:bCs/>
+        </w:rPr>
+      </w:pPr>
+      <w:r>
+        <w:rPr>
+          <w:b/>
+          <w:bCs/>
+        </w:rPr>
+        <w:t>With Cohesion</w:t>
+      </w:r>
+    </w:p>
+    <w:p>
+      <w:pPr>
+        <w:rPr>
+          <w:b/>
+          <w:bCs/>
+        </w:rPr>
+      </w:pPr>
+    </w:p>
+    <w:p>
+      <w:r>
+        <w:lastRenderedPageBreak/>
+        <w:t>Now that I have implemented all three of the group behaviours, I can combine them</w:t>
+      </w:r>
+    </w:p>
+    <w:p>
+      <w:pPr>
+        <w:rPr>
+          <w:b/>
+          <w:bCs/>
+        </w:rPr>
+      </w:pPr>
+      <w:r>
+        <w:rPr>
+          <w:b/>
+          <w:bCs/>
+        </w:rPr>
+        <w:t>With All Behaviours</w:t>
+      </w:r>
+    </w:p>
+    <w:p>
+      <w:pPr>
+        <w:rPr>
+          <w:b/>
+          <w:bCs/>
+        </w:rPr>
+      </w:pPr>
     </w:p>
     <w:sectPr>
       <w:pgSz w:w="11906" w:h="16838"/>
@@ -1507,6 +2153,49 @@
     <w:name w:val="Normal"/>
     <w:qFormat/>
   </w:style>
+  <w:style w:type="paragraph" w:styleId="Heading1">
+    <w:name w:val="heading 1"/>
+    <w:basedOn w:val="Normal"/>
+    <w:next w:val="Normal"/>
+    <w:link w:val="Heading1Char"/>
+    <w:uiPriority w:val="9"/>
+    <w:qFormat/>
+    <w:rsid w:val="008005EF"/>
+    <w:pPr>
+      <w:keepNext/>
+      <w:keepLines/>
+      <w:spacing w:before="240" w:after="0"/>
+      <w:outlineLvl w:val="0"/>
+    </w:pPr>
+    <w:rPr>
+      <w:rFonts w:asciiTheme="majorHAnsi" w:eastAsiaTheme="majorEastAsia" w:hAnsiTheme="majorHAnsi" w:cstheme="majorBidi"/>
+      <w:color w:val="2F5496" w:themeColor="accent1" w:themeShade="BF"/>
+      <w:sz w:val="32"/>
+      <w:szCs w:val="32"/>
+    </w:rPr>
+  </w:style>
+  <w:style w:type="paragraph" w:styleId="Heading2">
+    <w:name w:val="heading 2"/>
+    <w:basedOn w:val="Normal"/>
+    <w:next w:val="Normal"/>
+    <w:link w:val="Heading2Char"/>
+    <w:uiPriority w:val="9"/>
+    <w:unhideWhenUsed/>
+    <w:qFormat/>
+    <w:rsid w:val="008005EF"/>
+    <w:pPr>
+      <w:keepNext/>
+      <w:keepLines/>
+      <w:spacing w:before="40" w:after="0"/>
+      <w:outlineLvl w:val="1"/>
+    </w:pPr>
+    <w:rPr>
+      <w:rFonts w:asciiTheme="majorHAnsi" w:eastAsiaTheme="majorEastAsia" w:hAnsiTheme="majorHAnsi" w:cstheme="majorBidi"/>
+      <w:color w:val="2F5496" w:themeColor="accent1" w:themeShade="BF"/>
+      <w:sz w:val="26"/>
+      <w:szCs w:val="26"/>
+    </w:rPr>
+  </w:style>
   <w:style w:type="character" w:default="1" w:styleId="DefaultParagraphFont">
     <w:name w:val="Default Paragraph Font"/>
     <w:uiPriority w:val="1"/>
@@ -1577,6 +2266,41 @@
     <w:pPr>
       <w:ind w:left="720"/>
       <w:contextualSpacing/>
+    </w:pPr>
+  </w:style>
+  <w:style w:type="character" w:customStyle="1" w:styleId="Heading2Char">
+    <w:name w:val="Heading 2 Char"/>
+    <w:basedOn w:val="DefaultParagraphFont"/>
+    <w:link w:val="Heading2"/>
+    <w:uiPriority w:val="9"/>
+    <w:rsid w:val="008005EF"/>
+    <w:rPr>
+      <w:rFonts w:asciiTheme="majorHAnsi" w:eastAsiaTheme="majorEastAsia" w:hAnsiTheme="majorHAnsi" w:cstheme="majorBidi"/>
+      <w:color w:val="2F5496" w:themeColor="accent1" w:themeShade="BF"/>
+      <w:sz w:val="26"/>
+      <w:szCs w:val="26"/>
+    </w:rPr>
+  </w:style>
+  <w:style w:type="character" w:customStyle="1" w:styleId="Heading1Char">
+    <w:name w:val="Heading 1 Char"/>
+    <w:basedOn w:val="DefaultParagraphFont"/>
+    <w:link w:val="Heading1"/>
+    <w:uiPriority w:val="9"/>
+    <w:rsid w:val="008005EF"/>
+    <w:rPr>
+      <w:rFonts w:asciiTheme="majorHAnsi" w:eastAsiaTheme="majorEastAsia" w:hAnsiTheme="majorHAnsi" w:cstheme="majorBidi"/>
+      <w:color w:val="2F5496" w:themeColor="accent1" w:themeShade="BF"/>
+      <w:sz w:val="32"/>
+      <w:szCs w:val="32"/>
+    </w:rPr>
+  </w:style>
+  <w:style w:type="paragraph" w:styleId="NoSpacing">
+    <w:name w:val="No Spacing"/>
+    <w:uiPriority w:val="1"/>
+    <w:qFormat/>
+    <w:rsid w:val="0093569C"/>
+    <w:pPr>
+      <w:spacing w:after="0" w:line="240" w:lineRule="auto"/>
     </w:pPr>
   </w:style>
 </w:styles>

</xml_diff>

<commit_message>
Final Changes Sem 1
</commit_message>
<xml_diff>
--- a/ToDo.docx
+++ b/ToDo.docx
@@ -5,14 +5,26 @@
     <w:p>
       <w:pPr>
         <w:pStyle w:val="Title"/>
-      </w:pPr>
-      <w:r>
+        <w:rPr>
+          <w:color w:val="00B050"/>
+        </w:rPr>
+      </w:pPr>
+      <w:r>
+        <w:rPr>
+          <w:color w:val="00B050"/>
+        </w:rPr>
         <w:t>A</w:t>
       </w:r>
       <w:r>
+        <w:rPr>
+          <w:color w:val="00B050"/>
+        </w:rPr>
         <w:t xml:space="preserve">I </w:t>
       </w:r>
       <w:r>
+        <w:rPr>
+          <w:color w:val="00B050"/>
+        </w:rPr>
         <w:t>ToDo</w:t>
       </w:r>
     </w:p>
@@ -470,8 +482,16 @@
         <w:rPr>
           <w:color w:val="00B050"/>
         </w:rPr>
-        <w:t>Not working ocrrectly</w:t>
-      </w:r>
+        <w:t xml:space="preserve">Not working </w:t>
+      </w:r>
+      <w:proofErr w:type="spellStart"/>
+      <w:r>
+        <w:rPr>
+          <w:color w:val="00B050"/>
+        </w:rPr>
+        <w:t>ocrrectly</w:t>
+      </w:r>
+      <w:proofErr w:type="spellEnd"/>
     </w:p>
     <w:p>
       <w:pPr>
@@ -480,8 +500,14 @@
           <w:ilvl w:val="0"/>
           <w:numId w:val="2"/>
         </w:numPr>
-      </w:pPr>
-      <w:r>
+        <w:rPr>
+          <w:color w:val="00B050"/>
+        </w:rPr>
+      </w:pPr>
+      <w:r>
+        <w:rPr>
+          <w:color w:val="00B050"/>
+        </w:rPr>
         <w:t>Week 5</w:t>
       </w:r>
     </w:p>
@@ -492,8 +518,14 @@
           <w:ilvl w:val="1"/>
           <w:numId w:val="2"/>
         </w:numPr>
-      </w:pPr>
-      <w:r>
+        <w:rPr>
+          <w:color w:val="00B050"/>
+        </w:rPr>
+      </w:pPr>
+      <w:r>
+        <w:rPr>
+          <w:color w:val="00B050"/>
+        </w:rPr>
         <w:t>Decision making</w:t>
       </w:r>
     </w:p>
@@ -508,12 +540,36 @@
           <w:color w:val="00B050"/>
         </w:rPr>
       </w:pPr>
-      <w:r>
-        <w:rPr>
-          <w:color w:val="00B050"/>
-        </w:rPr>
-        <w:t>Ent.TakeDamage(m_AttackPower);</w:t>
-      </w:r>
+      <w:proofErr w:type="spellStart"/>
+      <w:r>
+        <w:rPr>
+          <w:color w:val="00B050"/>
+        </w:rPr>
+        <w:t>Ent.TakeDamage</w:t>
+      </w:r>
+      <w:proofErr w:type="spellEnd"/>
+      <w:r>
+        <w:rPr>
+          <w:color w:val="00B050"/>
+        </w:rPr>
+        <w:t>(</w:t>
+      </w:r>
+      <w:proofErr w:type="spellStart"/>
+      <w:r>
+        <w:rPr>
+          <w:color w:val="00B050"/>
+        </w:rPr>
+        <w:t>m_AttackPower</w:t>
+      </w:r>
+      <w:proofErr w:type="spellEnd"/>
+      <w:proofErr w:type="gramStart"/>
+      <w:r>
+        <w:rPr>
+          <w:color w:val="00B050"/>
+        </w:rPr>
+        <w:t>);</w:t>
+      </w:r>
+      <w:proofErr w:type="gramEnd"/>
     </w:p>
     <w:p>
       <w:pPr>
@@ -662,7 +718,21 @@
         <w:rPr>
           <w:color w:val="00B050"/>
         </w:rPr>
-        <w:t>Make a FSM graph</w:t>
+        <w:t xml:space="preserve">Make </w:t>
+      </w:r>
+      <w:proofErr w:type="gramStart"/>
+      <w:r>
+        <w:rPr>
+          <w:color w:val="00B050"/>
+        </w:rPr>
+        <w:t>a</w:t>
+      </w:r>
+      <w:proofErr w:type="gramEnd"/>
+      <w:r>
+        <w:rPr>
+          <w:color w:val="00B050"/>
+        </w:rPr>
+        <w:t xml:space="preserve"> FSM graph</w:t>
       </w:r>
     </w:p>
     <w:p>
@@ -726,8 +796,14 @@
           <w:ilvl w:val="2"/>
           <w:numId w:val="2"/>
         </w:numPr>
-      </w:pPr>
-      <w:r>
+        <w:rPr>
+          <w:color w:val="00B050"/>
+        </w:rPr>
+      </w:pPr>
+      <w:r>
+        <w:rPr>
+          <w:color w:val="00B050"/>
+        </w:rPr>
         <w:t>Can get stuck on wall when seeking</w:t>
       </w:r>
     </w:p>
@@ -738,20 +814,38 @@
           <w:ilvl w:val="3"/>
           <w:numId w:val="2"/>
         </w:numPr>
-      </w:pPr>
-      <w:r>
+        <w:rPr>
+          <w:color w:val="00B050"/>
+        </w:rPr>
+      </w:pPr>
+      <w:r>
+        <w:rPr>
+          <w:color w:val="00B050"/>
+        </w:rPr>
         <w:t>Switch</w:t>
       </w:r>
       <w:r>
+        <w:rPr>
+          <w:color w:val="00B050"/>
+        </w:rPr>
         <w:t xml:space="preserve"> from seek</w:t>
       </w:r>
       <w:r>
+        <w:rPr>
+          <w:color w:val="00B050"/>
+        </w:rPr>
         <w:t xml:space="preserve"> to </w:t>
       </w:r>
       <w:r>
+        <w:rPr>
+          <w:color w:val="00B050"/>
+        </w:rPr>
         <w:t xml:space="preserve">A </w:t>
       </w:r>
       <w:r>
+        <w:rPr>
+          <w:color w:val="00B050"/>
+        </w:rPr>
         <w:t>star</w:t>
       </w:r>
     </w:p>
@@ -762,516 +856,1383 @@
           <w:ilvl w:val="4"/>
           <w:numId w:val="2"/>
         </w:numPr>
-      </w:pPr>
-      <w:r>
+        <w:rPr>
+          <w:color w:val="00B050"/>
+        </w:rPr>
+      </w:pPr>
+      <w:proofErr w:type="spellStart"/>
+      <w:r>
+        <w:rPr>
+          <w:rFonts w:ascii="Cascadia Mono" w:hAnsi="Cascadia Mono" w:cs="Cascadia Mono"/>
+          <w:color w:val="00B050"/>
+          <w:sz w:val="19"/>
+          <w:szCs w:val="19"/>
+        </w:rPr>
+        <w:lastRenderedPageBreak/>
+        <w:t>GetClosestPointOnPath</w:t>
+      </w:r>
+      <w:proofErr w:type="spellEnd"/>
+      <w:r>
+        <w:rPr>
+          <w:rFonts w:ascii="Cascadia Mono" w:hAnsi="Cascadia Mono" w:cs="Cascadia Mono"/>
+          <w:color w:val="00B050"/>
+          <w:sz w:val="19"/>
+          <w:szCs w:val="19"/>
+        </w:rPr>
+        <w:t xml:space="preserve"> </w:t>
+      </w:r>
+      <w:r>
+        <w:rPr>
+          <w:color w:val="00B050"/>
+        </w:rPr>
+        <w:t>– if the entity is moved from the path (</w:t>
+      </w:r>
+      <w:proofErr w:type="gramStart"/>
+      <w:r>
+        <w:rPr>
+          <w:color w:val="00B050"/>
+        </w:rPr>
+        <w:t>i.e.</w:t>
+      </w:r>
+      <w:proofErr w:type="gramEnd"/>
+      <w:r>
+        <w:rPr>
+          <w:color w:val="00B050"/>
+        </w:rPr>
+        <w:t xml:space="preserve"> player hits them), get the closets point on the path instead of going back to the current node</w:t>
+      </w:r>
+    </w:p>
+    <w:p>
+      <w:pPr>
+        <w:pStyle w:val="ListParagraph"/>
+        <w:numPr>
+          <w:ilvl w:val="3"/>
+          <w:numId w:val="2"/>
+        </w:numPr>
+        <w:rPr>
+          <w:color w:val="00B050"/>
+        </w:rPr>
+      </w:pPr>
+      <w:r>
+        <w:rPr>
+          <w:color w:val="00B050"/>
+        </w:rPr>
+        <w:t xml:space="preserve">Player and AI </w:t>
+      </w:r>
+      <w:proofErr w:type="gramStart"/>
+      <w:r>
+        <w:rPr>
+          <w:color w:val="00B050"/>
+        </w:rPr>
+        <w:t>move</w:t>
+      </w:r>
+      <w:r>
+        <w:rPr>
+          <w:color w:val="00B050"/>
+        </w:rPr>
+        <w:t>s</w:t>
+      </w:r>
+      <w:proofErr w:type="gramEnd"/>
+      <w:r>
+        <w:rPr>
+          <w:color w:val="00B050"/>
+        </w:rPr>
+        <w:t xml:space="preserve"> outer walls</w:t>
+      </w:r>
+    </w:p>
+    <w:p>
+      <w:pPr>
+        <w:pStyle w:val="ListParagraph"/>
+        <w:numPr>
+          <w:ilvl w:val="2"/>
+          <w:numId w:val="2"/>
+        </w:numPr>
+        <w:rPr>
+          <w:color w:val="00B050"/>
+        </w:rPr>
+      </w:pPr>
+      <w:r>
+        <w:rPr>
+          <w:color w:val="00B050"/>
+        </w:rPr>
+        <w:t xml:space="preserve">Make FSM clearer to read </w:t>
+      </w:r>
+    </w:p>
+    <w:p>
+      <w:pPr>
+        <w:pStyle w:val="ListParagraph"/>
+        <w:numPr>
+          <w:ilvl w:val="3"/>
+          <w:numId w:val="2"/>
+        </w:numPr>
+        <w:rPr>
+          <w:color w:val="00B050"/>
+        </w:rPr>
+      </w:pPr>
+      <w:r>
+        <w:rPr>
+          <w:color w:val="00B050"/>
+        </w:rPr>
+        <w:t>Go to -&gt; moving towards</w:t>
+      </w:r>
+    </w:p>
+    <w:p>
+      <w:pPr>
+        <w:pStyle w:val="ListParagraph"/>
+        <w:numPr>
+          <w:ilvl w:val="3"/>
+          <w:numId w:val="2"/>
+        </w:numPr>
+        <w:rPr>
+          <w:color w:val="00B050"/>
+        </w:rPr>
+      </w:pPr>
+      <w:r>
+        <w:rPr>
+          <w:color w:val="00B050"/>
+        </w:rPr>
+        <w:t>“Last seen” Position reached</w:t>
+      </w:r>
+    </w:p>
+    <w:p>
+      <w:pPr>
+        <w:pStyle w:val="ListParagraph"/>
+        <w:numPr>
+          <w:ilvl w:val="3"/>
+          <w:numId w:val="2"/>
+        </w:numPr>
+        <w:rPr>
+          <w:color w:val="00B050"/>
+        </w:rPr>
+      </w:pPr>
+      <w:r>
+        <w:rPr>
+          <w:color w:val="00B050"/>
+        </w:rPr>
+        <w:t>Pursue and attack player (maybe player in attack range)</w:t>
+      </w:r>
+    </w:p>
+    <w:p>
+      <w:pPr>
+        <w:pStyle w:val="ListParagraph"/>
+        <w:numPr>
+          <w:ilvl w:val="3"/>
+          <w:numId w:val="2"/>
+        </w:numPr>
+        <w:rPr>
+          <w:color w:val="00B050"/>
+        </w:rPr>
+      </w:pPr>
+      <w:r>
+        <w:rPr>
+          <w:color w:val="00B050"/>
+        </w:rPr>
+        <w:t>Player not visible -&gt; not in line of sigh</w:t>
+      </w:r>
+      <w:r>
+        <w:rPr>
+          <w:color w:val="00B050"/>
+        </w:rPr>
+        <w:t>t</w:t>
+      </w:r>
+    </w:p>
+    <w:p>
+      <w:pPr>
+        <w:pStyle w:val="ListParagraph"/>
+        <w:numPr>
+          <w:ilvl w:val="2"/>
+          <w:numId w:val="2"/>
+        </w:numPr>
+        <w:rPr>
+          <w:color w:val="00B050"/>
+        </w:rPr>
+      </w:pPr>
+      <w:r>
+        <w:rPr>
+          <w:color w:val="00B050"/>
+        </w:rPr>
+        <w:t>Post new FSM</w:t>
+      </w:r>
+    </w:p>
+    <w:p>
+      <w:pPr>
+        <w:pStyle w:val="ListParagraph"/>
+        <w:numPr>
+          <w:ilvl w:val="2"/>
+          <w:numId w:val="2"/>
+        </w:numPr>
+        <w:rPr>
+          <w:color w:val="00B050"/>
+        </w:rPr>
+      </w:pPr>
+      <w:r>
+        <w:rPr>
+          <w:color w:val="00B050"/>
+        </w:rPr>
+        <w:t xml:space="preserve">Post A star (seek health, last seen) </w:t>
+      </w:r>
+    </w:p>
+    <w:p>
+      <w:pPr>
+        <w:pStyle w:val="ListParagraph"/>
+        <w:numPr>
+          <w:ilvl w:val="0"/>
+          <w:numId w:val="2"/>
+        </w:numPr>
+        <w:rPr>
+          <w:color w:val="00B050"/>
+        </w:rPr>
+      </w:pPr>
+      <w:r>
+        <w:rPr>
+          <w:color w:val="00B050"/>
+        </w:rPr>
+        <w:t>Week 6</w:t>
+      </w:r>
+    </w:p>
+    <w:p>
+      <w:pPr>
+        <w:pStyle w:val="ListParagraph"/>
+        <w:numPr>
+          <w:ilvl w:val="1"/>
+          <w:numId w:val="2"/>
+        </w:numPr>
+        <w:rPr>
+          <w:color w:val="00B050"/>
+        </w:rPr>
+      </w:pPr>
+      <w:proofErr w:type="spellStart"/>
+      <w:r>
+        <w:rPr>
+          <w:color w:val="00B050"/>
+        </w:rPr>
+        <w:t>PathFinding</w:t>
+      </w:r>
+      <w:proofErr w:type="spellEnd"/>
+    </w:p>
+    <w:p>
+      <w:pPr>
+        <w:pStyle w:val="ListParagraph"/>
+        <w:numPr>
+          <w:ilvl w:val="2"/>
+          <w:numId w:val="2"/>
+        </w:numPr>
+        <w:rPr>
+          <w:color w:val="00B050"/>
+        </w:rPr>
+      </w:pPr>
+      <w:r>
+        <w:rPr>
+          <w:color w:val="00B050"/>
+        </w:rPr>
+        <w:t xml:space="preserve">Manhattan distance </w:t>
+      </w:r>
+    </w:p>
+    <w:p>
+      <w:pPr>
+        <w:pStyle w:val="ListParagraph"/>
+        <w:numPr>
+          <w:ilvl w:val="2"/>
+          <w:numId w:val="2"/>
+        </w:numPr>
+        <w:rPr>
+          <w:color w:val="00B050"/>
+        </w:rPr>
+      </w:pPr>
+      <w:proofErr w:type="spellStart"/>
+      <w:r>
+        <w:rPr>
+          <w:color w:val="00B050"/>
+        </w:rPr>
+        <w:t>euclidean</w:t>
+      </w:r>
+      <w:proofErr w:type="spellEnd"/>
+      <w:r>
+        <w:rPr>
+          <w:color w:val="00B050"/>
+        </w:rPr>
+        <w:t xml:space="preserve"> distance</w:t>
+      </w:r>
+    </w:p>
+    <w:p>
+      <w:pPr>
+        <w:pStyle w:val="ListParagraph"/>
+        <w:numPr>
+          <w:ilvl w:val="1"/>
+          <w:numId w:val="2"/>
+        </w:numPr>
+        <w:rPr>
+          <w:color w:val="00B050"/>
+        </w:rPr>
+      </w:pPr>
+      <w:r>
+        <w:rPr>
+          <w:color w:val="00B050"/>
+        </w:rPr>
+        <w:t xml:space="preserve">Player and AI </w:t>
+      </w:r>
+      <w:proofErr w:type="gramStart"/>
+      <w:r>
+        <w:rPr>
+          <w:color w:val="00B050"/>
+        </w:rPr>
+        <w:t>moves</w:t>
+      </w:r>
+      <w:proofErr w:type="gramEnd"/>
+      <w:r>
+        <w:rPr>
+          <w:color w:val="00B050"/>
+        </w:rPr>
+        <w:t xml:space="preserve"> outer walls</w:t>
+      </w:r>
+    </w:p>
+    <w:p>
+      <w:pPr>
+        <w:pStyle w:val="ListParagraph"/>
+        <w:numPr>
+          <w:ilvl w:val="1"/>
+          <w:numId w:val="2"/>
+        </w:numPr>
+        <w:rPr>
+          <w:color w:val="00B050"/>
+        </w:rPr>
+      </w:pPr>
+      <w:r>
+        <w:rPr>
+          <w:color w:val="00B050"/>
+        </w:rPr>
+        <w:t>A*</w:t>
+      </w:r>
+      <w:r>
+        <w:rPr>
+          <w:color w:val="00B050"/>
+        </w:rPr>
+        <w:t xml:space="preserve"> - Standard</w:t>
+      </w:r>
+    </w:p>
+    <w:p>
+      <w:pPr>
+        <w:pStyle w:val="ListParagraph"/>
+        <w:numPr>
+          <w:ilvl w:val="2"/>
+          <w:numId w:val="2"/>
+        </w:numPr>
+        <w:rPr>
+          <w:color w:val="00B050"/>
+        </w:rPr>
+      </w:pPr>
+      <w:r>
+        <w:rPr>
+          <w:color w:val="00B050"/>
+        </w:rPr>
+        <w:t>Path reaches target but goes over colliders</w:t>
+      </w:r>
+    </w:p>
+    <w:p>
+      <w:pPr>
+        <w:pStyle w:val="ListParagraph"/>
+        <w:numPr>
+          <w:ilvl w:val="3"/>
+          <w:numId w:val="2"/>
+        </w:numPr>
+        <w:rPr>
+          <w:color w:val="00B050"/>
+        </w:rPr>
+      </w:pPr>
+      <w:r>
+        <w:rPr>
+          <w:color w:val="00B050"/>
+        </w:rPr>
+        <w:t>Added check if walkable</w:t>
+      </w:r>
+    </w:p>
+    <w:p>
+      <w:pPr>
+        <w:pStyle w:val="ListParagraph"/>
+        <w:numPr>
+          <w:ilvl w:val="2"/>
+          <w:numId w:val="2"/>
+        </w:numPr>
+        <w:rPr>
+          <w:color w:val="00B050"/>
+        </w:rPr>
+      </w:pPr>
+      <w:r>
+        <w:rPr>
+          <w:color w:val="00B050"/>
+        </w:rPr>
+        <w:t>Path avoided collider but cannot go back to previous nodes on the open list when going the wrong way.</w:t>
+      </w:r>
+    </w:p>
+    <w:p>
+      <w:pPr>
+        <w:pStyle w:val="ListParagraph"/>
+        <w:numPr>
+          <w:ilvl w:val="2"/>
+          <w:numId w:val="2"/>
+        </w:numPr>
+        <w:rPr>
+          <w:color w:val="00B050"/>
+        </w:rPr>
+      </w:pPr>
+      <w:r>
+        <w:rPr>
+          <w:color w:val="00B050"/>
+        </w:rPr>
+        <w:t xml:space="preserve">Added a check to see if the node is in the list (instead of </w:t>
+      </w:r>
+      <w:proofErr w:type="spellStart"/>
+      <w:r>
+        <w:rPr>
+          <w:color w:val="00B050"/>
+        </w:rPr>
+        <w:t>nodeinfo</w:t>
+      </w:r>
+      <w:proofErr w:type="spellEnd"/>
+      <w:r>
+        <w:rPr>
+          <w:color w:val="00B050"/>
+        </w:rPr>
+        <w:t xml:space="preserve"> as the parent would change)</w:t>
+      </w:r>
+    </w:p>
+    <w:p>
+      <w:pPr>
+        <w:pStyle w:val="ListParagraph"/>
+        <w:numPr>
+          <w:ilvl w:val="3"/>
+          <w:numId w:val="2"/>
+        </w:numPr>
+        <w:rPr>
+          <w:color w:val="00B050"/>
+        </w:rPr>
+      </w:pPr>
+      <w:r>
+        <w:rPr>
+          <w:color w:val="00B050"/>
+        </w:rPr>
+        <w:t>If the lowest f cost node is not in the open or closed list, it is the next node</w:t>
+      </w:r>
+    </w:p>
+    <w:p>
+      <w:pPr>
+        <w:pStyle w:val="ListParagraph"/>
+        <w:numPr>
+          <w:ilvl w:val="2"/>
+          <w:numId w:val="2"/>
+        </w:numPr>
+        <w:rPr>
+          <w:color w:val="00B050"/>
+        </w:rPr>
+      </w:pPr>
+      <w:r>
+        <w:rPr>
+          <w:color w:val="00B050"/>
+        </w:rPr>
+        <w:t>Works better but cuts some corners</w:t>
+      </w:r>
+    </w:p>
+    <w:p>
+      <w:pPr>
+        <w:pStyle w:val="ListParagraph"/>
+        <w:numPr>
+          <w:ilvl w:val="3"/>
+          <w:numId w:val="2"/>
+        </w:numPr>
+        <w:rPr>
+          <w:color w:val="00B050"/>
+        </w:rPr>
+      </w:pPr>
+      <w:r>
+        <w:rPr>
+          <w:color w:val="00B050"/>
+        </w:rPr>
+        <w:t xml:space="preserve">Only check non-corner neighbours </w:t>
+      </w:r>
+      <w:proofErr w:type="spellStart"/>
+      <w:r>
+        <w:rPr>
+          <w:color w:val="00B050"/>
+        </w:rPr>
+        <w:t>i</w:t>
+      </w:r>
+      <w:proofErr w:type="spellEnd"/>
+      <w:r>
+        <w:rPr>
+          <w:color w:val="00B050"/>
+        </w:rPr>
+        <w:t>+</w:t>
+      </w:r>
+      <w:proofErr w:type="gramStart"/>
+      <w:r>
+        <w:rPr>
+          <w:color w:val="00B050"/>
+        </w:rPr>
+        <w:t>+  -</w:t>
+      </w:r>
+      <w:proofErr w:type="gramEnd"/>
+      <w:r>
+        <w:rPr>
+          <w:color w:val="00B050"/>
+        </w:rPr>
+        <w:t xml:space="preserve">&gt;  </w:t>
+      </w:r>
+      <w:proofErr w:type="spellStart"/>
+      <w:r>
+        <w:rPr>
+          <w:color w:val="00B050"/>
+        </w:rPr>
+        <w:t>i</w:t>
+      </w:r>
+      <w:proofErr w:type="spellEnd"/>
+      <w:r>
+        <w:rPr>
+          <w:color w:val="00B050"/>
+        </w:rPr>
+        <w:t xml:space="preserve"> + 2</w:t>
+      </w:r>
+    </w:p>
+    <w:p>
+      <w:pPr>
+        <w:pStyle w:val="ListParagraph"/>
+        <w:numPr>
+          <w:ilvl w:val="2"/>
+          <w:numId w:val="2"/>
+        </w:numPr>
+        <w:rPr>
+          <w:color w:val="00B050"/>
+        </w:rPr>
+      </w:pPr>
+      <w:r>
+        <w:rPr>
+          <w:color w:val="00B050"/>
+        </w:rPr>
+        <w:t xml:space="preserve">Path line, enemy keeps moving back and </w:t>
+      </w:r>
+      <w:proofErr w:type="gramStart"/>
+      <w:r>
+        <w:rPr>
+          <w:color w:val="00B050"/>
+        </w:rPr>
+        <w:t>fourth</w:t>
+      </w:r>
+      <w:proofErr w:type="gramEnd"/>
+    </w:p>
+    <w:p>
+      <w:pPr>
+        <w:pStyle w:val="ListParagraph"/>
+        <w:numPr>
+          <w:ilvl w:val="3"/>
+          <w:numId w:val="2"/>
+        </w:numPr>
+        <w:rPr>
+          <w:color w:val="00B050"/>
+        </w:rPr>
+      </w:pPr>
+      <w:r>
+        <w:rPr>
+          <w:color w:val="00B050"/>
+        </w:rPr>
+        <w:t>Path node positions need to be added backwards to make the start position the first position in the list</w:t>
+      </w:r>
+    </w:p>
+    <w:p>
+      <w:pPr>
+        <w:pStyle w:val="ListParagraph"/>
+        <w:numPr>
+          <w:ilvl w:val="2"/>
+          <w:numId w:val="2"/>
+        </w:numPr>
+        <w:rPr>
+          <w:color w:val="00B050"/>
+        </w:rPr>
+      </w:pPr>
+      <w:r>
+        <w:rPr>
+          <w:color w:val="00B050"/>
+        </w:rPr>
+        <w:t>Increased weighting to make enemy stick to path more.</w:t>
+      </w:r>
+    </w:p>
+    <w:p>
+      <w:pPr>
+        <w:pStyle w:val="ListParagraph"/>
+        <w:numPr>
+          <w:ilvl w:val="2"/>
+          <w:numId w:val="2"/>
+        </w:numPr>
+        <w:rPr>
+          <w:color w:val="00B050"/>
+        </w:rPr>
+      </w:pPr>
+      <w:r>
+        <w:rPr>
+          <w:color w:val="00B050"/>
+        </w:rPr>
+        <w:t xml:space="preserve">Works correctly most of the time but switch man and </w:t>
+      </w:r>
+      <w:proofErr w:type="spellStart"/>
+      <w:r>
+        <w:rPr>
+          <w:color w:val="00B050"/>
+        </w:rPr>
+        <w:t>euc</w:t>
+      </w:r>
+      <w:proofErr w:type="spellEnd"/>
+      <w:r>
+        <w:rPr>
+          <w:color w:val="00B050"/>
+        </w:rPr>
+        <w:t xml:space="preserve"> around as </w:t>
+      </w:r>
+      <w:proofErr w:type="spellStart"/>
+      <w:r>
+        <w:rPr>
+          <w:color w:val="00B050"/>
+        </w:rPr>
+        <w:t>euc</w:t>
+      </w:r>
+      <w:proofErr w:type="spellEnd"/>
+      <w:r>
+        <w:rPr>
+          <w:color w:val="00B050"/>
+        </w:rPr>
+        <w:t xml:space="preserve"> ignores obstacles between the start and end</w:t>
+      </w:r>
+    </w:p>
+    <w:p>
+      <w:pPr>
+        <w:pStyle w:val="ListParagraph"/>
+        <w:numPr>
+          <w:ilvl w:val="3"/>
+          <w:numId w:val="2"/>
+        </w:numPr>
+        <w:rPr>
+          <w:color w:val="00B050"/>
+        </w:rPr>
+      </w:pPr>
+      <w:r>
+        <w:rPr>
+          <w:color w:val="00B050"/>
+        </w:rPr>
+        <w:t>Tried this but doesn’t fix the problem</w:t>
+      </w:r>
+    </w:p>
+    <w:p>
+      <w:pPr>
+        <w:pStyle w:val="ListParagraph"/>
+        <w:numPr>
+          <w:ilvl w:val="1"/>
+          <w:numId w:val="2"/>
+        </w:numPr>
+        <w:rPr>
+          <w:color w:val="00B050"/>
+        </w:rPr>
+      </w:pPr>
+      <w:r>
+        <w:rPr>
+          <w:color w:val="00B050"/>
+        </w:rPr>
+        <w:t>A* Diagonal</w:t>
+      </w:r>
+    </w:p>
+    <w:p>
+      <w:pPr>
+        <w:pStyle w:val="ListParagraph"/>
+        <w:numPr>
+          <w:ilvl w:val="1"/>
+          <w:numId w:val="2"/>
+        </w:numPr>
+        <w:rPr>
+          <w:color w:val="00B050"/>
+        </w:rPr>
+      </w:pPr>
+      <w:r>
+        <w:rPr>
+          <w:color w:val="00B050"/>
+        </w:rPr>
+        <w:t xml:space="preserve">A* </w:t>
+      </w:r>
+      <w:r>
+        <w:rPr>
+          <w:color w:val="00B050"/>
+        </w:rPr>
+        <w:t>No Cut</w:t>
+      </w:r>
+      <w:r>
+        <w:rPr>
+          <w:color w:val="00B050"/>
+        </w:rPr>
+        <w:t xml:space="preserve"> Corners</w:t>
+      </w:r>
+    </w:p>
+    <w:p>
+      <w:pPr>
+        <w:pStyle w:val="ListParagraph"/>
+        <w:numPr>
+          <w:ilvl w:val="1"/>
+          <w:numId w:val="2"/>
+        </w:numPr>
+        <w:rPr>
+          <w:color w:val="00B050"/>
+        </w:rPr>
+      </w:pPr>
+      <w:r>
+        <w:rPr>
+          <w:color w:val="00B050"/>
+        </w:rPr>
+        <w:t>Consider fixing neighbour/ closed list as it is very large when pathfinding</w:t>
+      </w:r>
+    </w:p>
+    <w:p>
+      <w:r>
+        <w:br w:type="page"/>
+      </w:r>
+    </w:p>
+    <w:p>
+      <w:pPr>
+        <w:pStyle w:val="Heading1"/>
+      </w:pPr>
+      <w:r>
+        <w:lastRenderedPageBreak/>
+        <w:t>Group Movements</w:t>
+      </w:r>
+    </w:p>
+    <w:p>
+      <w:r>
+        <w:t>The update function</w:t>
+      </w:r>
+      <w:r>
+        <w:t>s</w:t>
+      </w:r>
+      <w:r>
+        <w:t xml:space="preserve"> of a</w:t>
+      </w:r>
+      <w:r>
+        <w:t xml:space="preserve">ll the group behaviours </w:t>
+      </w:r>
+      <w:r>
+        <w:t>begin with the following:</w:t>
+      </w:r>
+    </w:p>
+    <w:p>
+      <w:r>
+        <w:t>Firstly, I used the Physics2D.OverlapCircleAll function to get an array of colliders within the specified range of the entity. It then loops through each collider and c</w:t>
+      </w:r>
+      <w:r>
+        <w:t xml:space="preserve">hecks if </w:t>
+      </w:r>
+      <w:r>
+        <w:t>it</w:t>
+      </w:r>
+      <w:r>
+        <w:t xml:space="preserve"> is</w:t>
+      </w:r>
+      <w:r>
+        <w:t xml:space="preserve"> another valid entity</w:t>
+      </w:r>
+      <w:r>
+        <w:t xml:space="preserve"> using the </w:t>
+      </w:r>
+      <w:proofErr w:type="spellStart"/>
+      <w:r>
+        <w:t>s</w:t>
+      </w:r>
+      <w:r>
+        <w:t>eperation</w:t>
+      </w:r>
+      <w:proofErr w:type="spellEnd"/>
+      <w:r>
+        <w:t xml:space="preserve"> behaviour script and it </w:t>
+      </w:r>
+      <w:r>
+        <w:t>does</w:t>
+      </w:r>
+      <w:r>
+        <w:t xml:space="preserve"> not </w:t>
+      </w:r>
+      <w:r>
+        <w:t xml:space="preserve">belong to the same </w:t>
+      </w:r>
+      <w:r>
+        <w:t>entity using th</w:t>
+      </w:r>
+      <w:r>
+        <w:t>is instance of the</w:t>
+      </w:r>
+      <w:r>
+        <w:t xml:space="preserve"> script</w:t>
+      </w:r>
+      <w:r>
+        <w:t xml:space="preserve">. </w:t>
+      </w:r>
+    </w:p>
+    <w:p>
+      <w:r>
+        <w:t>If it is a valid entity, another check is performed to see if</w:t>
+      </w:r>
+      <w:r>
+        <w:t xml:space="preserve"> the dot product</w:t>
+      </w:r>
+      <w:r>
+        <w:t xml:space="preserve"> of the two entities</w:t>
+      </w:r>
+      <w:r>
+        <w:t xml:space="preserve"> is greater than whatever the FOV is set to</w:t>
+      </w:r>
+      <w:r>
+        <w:t xml:space="preserve">. If it is, </w:t>
+      </w:r>
+      <w:r>
+        <w:t>then the unique group behaviour code is executed.</w:t>
+      </w:r>
+    </w:p>
+    <w:p>
+      <w:pPr>
+        <w:rPr>
+          <w:b/>
+          <w:bCs/>
+        </w:rPr>
+      </w:pPr>
+      <w:r>
+        <w:rPr>
+          <w:b/>
+          <w:bCs/>
+        </w:rPr>
+        <w:t>With No Group Behaviours</w:t>
+      </w:r>
+    </w:p>
+    <w:p/>
+    <w:p/>
+    <w:p>
+      <w:pPr>
+        <w:pStyle w:val="Heading2"/>
+      </w:pPr>
+      <w:r>
+        <w:t>Separation</w:t>
+      </w:r>
+    </w:p>
+    <w:p>
+      <w:r>
+        <w:t>In the loop</w:t>
+      </w:r>
+      <w:r>
+        <w:t>, t</w:t>
+      </w:r>
+      <w:r>
+        <w:t>he</w:t>
+      </w:r>
+      <w:r>
+        <w:t xml:space="preserve"> force to add (calculated by dividing the normalised vector to the entity by the absolute vector to the entity) is added to the entity’s accumulated separation force.</w:t>
+      </w:r>
+    </w:p>
+    <w:p>
+      <w:pPr>
+        <w:rPr>
+          <w:b/>
+          <w:bCs/>
+        </w:rPr>
+      </w:pPr>
+      <w:r>
+        <w:t>Once the loop ends, the entity’s normalised accumulated separation force is multiplied by its weight and is returned.</w:t>
+      </w:r>
+    </w:p>
+    <w:p>
+      <w:pPr>
+        <w:rPr>
+          <w:b/>
+          <w:bCs/>
+        </w:rPr>
+      </w:pPr>
+      <w:r>
+        <w:rPr>
+          <w:b/>
+          <w:bCs/>
+        </w:rPr>
+        <w:t>With Sep</w:t>
+      </w:r>
+      <w:r>
+        <w:rPr>
+          <w:b/>
+          <w:bCs/>
+        </w:rPr>
+        <w:t>a</w:t>
+      </w:r>
+      <w:r>
+        <w:rPr>
+          <w:b/>
+          <w:bCs/>
+        </w:rPr>
+        <w:t>ration</w:t>
+      </w:r>
+    </w:p>
+    <w:p>
+      <w:pPr>
+        <w:rPr>
+          <w:b/>
+          <w:bCs/>
+        </w:rPr>
+      </w:pPr>
+    </w:p>
+    <w:p>
+      <w:pPr>
+        <w:rPr>
+          <w:b/>
+          <w:bCs/>
+        </w:rPr>
+      </w:pPr>
+    </w:p>
+    <w:p>
+      <w:r>
+        <w:t>The</w:t>
+      </w:r>
+      <w:r>
+        <w:t xml:space="preserve"> entities now keep a distance away from each other, however, when next to the player, they begin to group up and no </w:t>
+      </w:r>
+      <w:r>
+        <w:t>longer</w:t>
+      </w:r>
+      <w:r>
+        <w:t xml:space="preserve"> keep a distance.</w:t>
+      </w:r>
+      <w:r>
+        <w:t xml:space="preserve"> </w:t>
+      </w:r>
+    </w:p>
+    <w:p>
+      <w:r>
+        <w:t xml:space="preserve">Part of the issue was that my accumulated force was set to zero outside of the update loop, meaning that it kept getting larger each time the update loop was called. </w:t>
+      </w:r>
+      <w:r>
+        <w:t>I also adjusted the weighting and separation range to more suitable values.</w:t>
+      </w:r>
+      <w:r>
+        <w:t xml:space="preserve"> </w:t>
+      </w:r>
+    </w:p>
+    <w:p>
+      <w:pPr>
+        <w:pStyle w:val="Heading2"/>
+      </w:pPr>
+      <w:r>
+        <w:t>Alignment</w:t>
+      </w:r>
+    </w:p>
+    <w:p>
+      <w:r>
+        <w:t>Adds the neighbour's forward vector to the</w:t>
+      </w:r>
+      <w:r>
+        <w:t xml:space="preserve"> entity’s</w:t>
+      </w:r>
+      <w:r>
+        <w:t xml:space="preserve"> accumulated heading </w:t>
+      </w:r>
+      <w:r>
+        <w:t>force.</w:t>
+      </w:r>
+    </w:p>
+    <w:p>
+      <w:r>
+        <w:t xml:space="preserve">Once the loop ends, the alignment force is calculated by first dividing the cumulated heading force by the number of neighbours </w:t>
+      </w:r>
+      <w:r>
+        <w:t xml:space="preserve">within range </w:t>
+      </w:r>
+      <w:r>
+        <w:t>and then subtracting entity’s normalised velocity.</w:t>
+      </w:r>
+    </w:p>
+    <w:p>
+      <w:r>
+        <w:t xml:space="preserve">The normalised alignment force multiplied by </w:t>
+      </w:r>
+      <w:proofErr w:type="spellStart"/>
+      <w:proofErr w:type="gramStart"/>
+      <w:r>
+        <w:t>it’s</w:t>
+      </w:r>
+      <w:proofErr w:type="spellEnd"/>
+      <w:proofErr w:type="gramEnd"/>
+      <w:r>
+        <w:t xml:space="preserve"> weight is then returned.</w:t>
+      </w:r>
+    </w:p>
+    <w:p>
+      <w:pPr>
+        <w:rPr>
+          <w:b/>
+          <w:bCs/>
+        </w:rPr>
+      </w:pPr>
+      <w:r>
+        <w:rPr>
+          <w:b/>
+          <w:bCs/>
+        </w:rPr>
+        <w:t>With Alignment</w:t>
+      </w:r>
+    </w:p>
+    <w:p>
+      <w:pPr>
+        <w:pStyle w:val="Heading2"/>
+      </w:pPr>
+      <w:r>
+        <w:t>Cohesion</w:t>
+      </w:r>
+    </w:p>
+    <w:p>
+      <w:r>
+        <w:t>The neighbour’s position is added to the accumulated position.</w:t>
+      </w:r>
+    </w:p>
+    <w:p>
+      <w:r>
+        <w:t>Once the loop ends, the target position is calculated by dividing the accumulated position by the number of neighbours in range. The seek behaviour is then used to seek the target position.</w:t>
+      </w:r>
+    </w:p>
+    <w:p>
+      <w:pPr>
+        <w:rPr>
+          <w:b/>
+          <w:bCs/>
+        </w:rPr>
+      </w:pPr>
+      <w:r>
+        <w:rPr>
+          <w:b/>
+          <w:bCs/>
+        </w:rPr>
+        <w:t>With Cohesion</w:t>
+      </w:r>
+    </w:p>
+    <w:p>
+      <w:pPr>
+        <w:rPr>
+          <w:b/>
+          <w:bCs/>
+        </w:rPr>
+      </w:pPr>
+    </w:p>
+    <w:p>
+      <w:r>
+        <w:lastRenderedPageBreak/>
+        <w:t>Now that I have implemented all three of the group behaviours, I can combine them</w:t>
+      </w:r>
+    </w:p>
+    <w:p>
+      <w:pPr>
+        <w:rPr>
+          <w:b/>
+          <w:bCs/>
+        </w:rPr>
+      </w:pPr>
+      <w:r>
+        <w:rPr>
+          <w:b/>
+          <w:bCs/>
+        </w:rPr>
+        <w:t>With All Behaviours</w:t>
+      </w:r>
+    </w:p>
+    <w:p>
+      <w:pPr>
+        <w:rPr>
+          <w:b/>
+          <w:bCs/>
+        </w:rPr>
+      </w:pPr>
+    </w:p>
+    <w:p>
+      <w:pPr>
+        <w:pStyle w:val="Heading1"/>
+      </w:pPr>
+      <w:r>
+        <w:t>A Star</w:t>
+      </w:r>
+    </w:p>
+    <w:p>
+      <w:pPr>
         <w:rPr>
           <w:rFonts w:ascii="Cascadia Mono" w:hAnsi="Cascadia Mono" w:cs="Cascadia Mono"/>
           <w:color w:val="000000"/>
           <w:sz w:val="19"/>
           <w:szCs w:val="19"/>
         </w:rPr>
-        <w:lastRenderedPageBreak/>
-        <w:t>GetClosestPointOnPath</w:t>
-      </w:r>
-      <w:r>
-        <w:rPr>
-          <w:rFonts w:ascii="Cascadia Mono" w:hAnsi="Cascadia Mono" w:cs="Cascadia Mono"/>
-          <w:color w:val="000000"/>
-          <w:sz w:val="19"/>
-          <w:szCs w:val="19"/>
-        </w:rPr>
+      </w:pPr>
+      <w:r>
+        <w:t xml:space="preserve">I have managed to fix my previous issue where </w:t>
+      </w:r>
+      <w:r>
+        <w:t>shortest path is not always found</w:t>
+      </w:r>
+      <w:r>
+        <w:t xml:space="preserve"> when </w:t>
+      </w:r>
+      <w:r>
+        <w:t>the end node is to the right of the start node</w:t>
+      </w:r>
+      <w:r>
+        <w:t xml:space="preserve">. </w:t>
+      </w:r>
+      <w:r>
+        <w:t xml:space="preserve">The problem was that when adding a neighbour node to the open list, the </w:t>
+      </w:r>
+      <w:proofErr w:type="spellStart"/>
+      <w:r>
+        <w:t>gCost</w:t>
+      </w:r>
+      <w:proofErr w:type="spellEnd"/>
+      <w:r>
+        <w:t xml:space="preserve"> was being set to the distance between the current node and the neighbour node instead of the distance plus the accumulated </w:t>
+      </w:r>
+      <w:proofErr w:type="spellStart"/>
+      <w:r>
+        <w:t>gCost</w:t>
+      </w:r>
+      <w:proofErr w:type="spellEnd"/>
+      <w:r>
+        <w:t>.</w:t>
+      </w:r>
+    </w:p>
+    <w:p/>
+    <w:p>
+      <w:r>
+        <w:t>Now the A star pathfinding algorithm is working correctly.</w:t>
+      </w:r>
+    </w:p>
+    <w:p/>
+    <w:p>
+      <w:r>
+        <w:t xml:space="preserve">Currently the algorithm is using the Euclidean distance for finding the </w:t>
+      </w:r>
+      <w:proofErr w:type="spellStart"/>
+      <w:r>
+        <w:t>gCost</w:t>
+      </w:r>
+      <w:proofErr w:type="spellEnd"/>
+      <w:r>
+        <w:t xml:space="preserve"> and </w:t>
+      </w:r>
+      <w:r>
+        <w:t xml:space="preserve">the </w:t>
+      </w:r>
+      <w:r>
+        <w:t xml:space="preserve">Manhattan distance for finding the </w:t>
+      </w:r>
+      <w:proofErr w:type="spellStart"/>
+      <w:r>
+        <w:t>hCost</w:t>
+      </w:r>
+      <w:proofErr w:type="spellEnd"/>
+      <w:r>
+        <w:t xml:space="preserve">. I tried switching these around, however, </w:t>
+      </w:r>
+      <w:r>
+        <w:t xml:space="preserve">I think that the AI looked less </w:t>
+      </w:r>
+      <w:r>
+        <w:t>believable,</w:t>
+      </w:r>
+      <w:r>
+        <w:t xml:space="preserve"> so I switched it back.</w:t>
+      </w:r>
+    </w:p>
+    <w:p/>
+    <w:p>
+      <w:pPr>
+        <w:pStyle w:val="Heading1"/>
+      </w:pPr>
+      <w:r>
+        <w:t>A Star – Diagonal</w:t>
+      </w:r>
+    </w:p>
+    <w:p>
+      <w:r>
+        <w:t xml:space="preserve">Before looping through </w:t>
+      </w:r>
+      <w:proofErr w:type="gramStart"/>
+      <w:r>
+        <w:t>all of</w:t>
+      </w:r>
+      <w:proofErr w:type="gramEnd"/>
+      <w:r>
+        <w:t xml:space="preserve"> the current node’s neighbour nodes, I created a new variable called </w:t>
+      </w:r>
+      <w:proofErr w:type="spellStart"/>
+      <w:r>
+        <w:t>neighbourIncrement</w:t>
+      </w:r>
+      <w:proofErr w:type="spellEnd"/>
+      <w:r>
+        <w:t xml:space="preserve">. This value is added to the index of the </w:t>
+      </w:r>
+      <w:proofErr w:type="gramStart"/>
+      <w:r>
+        <w:t>aforementioned loop</w:t>
+      </w:r>
+      <w:proofErr w:type="gramEnd"/>
+      <w:r>
+        <w:t xml:space="preserve">. </w:t>
+      </w:r>
+    </w:p>
+    <w:p>
+      <w:r>
+        <w:t>I</w:t>
+      </w:r>
+      <w:r>
+        <w:t xml:space="preserve">f </w:t>
+      </w:r>
+      <w:proofErr w:type="spellStart"/>
+      <w:r>
+        <w:t>m_AllowDiagonal</w:t>
+      </w:r>
+      <w:proofErr w:type="spellEnd"/>
+      <w:r>
+        <w:t xml:space="preserve"> = true, the increment </w:t>
+      </w:r>
+      <w:r>
+        <w:t xml:space="preserve">is set </w:t>
+      </w:r>
+      <w:r>
+        <w:t xml:space="preserve">to </w:t>
+      </w:r>
+      <w:r>
+        <w:t>1</w:t>
+      </w:r>
+      <w:r>
+        <w:t xml:space="preserve"> so that </w:t>
+      </w:r>
+      <w:r>
+        <w:t>all</w:t>
+      </w:r>
+      <w:r>
+        <w:t xml:space="preserve"> the neighbour nodes are checked</w:t>
+      </w:r>
+      <w:r>
+        <w:t xml:space="preserve"> in the loop.</w:t>
+      </w:r>
+      <w:r>
+        <w:br/>
+      </w:r>
+      <w:r>
+        <w:t xml:space="preserve">If </w:t>
+      </w:r>
+      <w:proofErr w:type="spellStart"/>
+      <w:r>
+        <w:t>m_AllowDiagonal</w:t>
+      </w:r>
+      <w:proofErr w:type="spellEnd"/>
+      <w:r>
+        <w:t xml:space="preserve"> = false, </w:t>
+      </w:r>
+      <w:r>
+        <w:t xml:space="preserve">the increment </w:t>
+      </w:r>
+      <w:r>
+        <w:t xml:space="preserve">is set </w:t>
+      </w:r>
+      <w:r>
+        <w:t xml:space="preserve">to </w:t>
+      </w:r>
+      <w:r>
+        <w:t xml:space="preserve">2 </w:t>
+      </w:r>
+      <w:r>
+        <w:t xml:space="preserve">so that the corner nodes </w:t>
+      </w:r>
+      <w:r>
+        <w:t>are</w:t>
+      </w:r>
+      <w:r>
         <w:t xml:space="preserve"> </w:t>
       </w:r>
       <w:r>
-        <w:t xml:space="preserve">– if the </w:t>
-      </w:r>
-      <w:r>
-        <w:t>entity is moved from the path (i.e. player hits them), get the closets point on the path instead of going back to the current node</w:t>
-      </w:r>
-    </w:p>
-    <w:p>
-      <w:pPr>
-        <w:pStyle w:val="ListParagraph"/>
-        <w:numPr>
-          <w:ilvl w:val="3"/>
-          <w:numId w:val="2"/>
-        </w:numPr>
-      </w:pPr>
-      <w:r>
-        <w:t>Player and AI move</w:t>
+        <w:t>skipped in the loop.</w:t>
+      </w:r>
+    </w:p>
+    <w:p/>
+    <w:p>
+      <w:pPr>
+        <w:pStyle w:val="Heading1"/>
+      </w:pPr>
+      <w:r>
+        <w:t>A Star – No Cutting Corners</w:t>
+      </w:r>
+    </w:p>
+    <w:p>
+      <w:r>
+        <w:t xml:space="preserve">Before looping through </w:t>
+      </w:r>
+      <w:proofErr w:type="gramStart"/>
+      <w:r>
+        <w:t>all of</w:t>
+      </w:r>
+      <w:proofErr w:type="gramEnd"/>
+      <w:r>
+        <w:t xml:space="preserve"> the current node’s neighbour nodes, I added another for loop that c</w:t>
+      </w:r>
+      <w:r>
+        <w:t>hecks if the current node is next to a wall node</w:t>
+      </w:r>
+      <w:r>
+        <w:t xml:space="preserve">. </w:t>
+      </w:r>
+      <w:r>
+        <w:t xml:space="preserve">If the neighbour node is a wall, </w:t>
+      </w:r>
+      <w:r>
+        <w:t xml:space="preserve">it then </w:t>
+      </w:r>
+      <w:r>
+        <w:t>check</w:t>
       </w:r>
       <w:r>
         <w:t>s</w:t>
       </w:r>
       <w:r>
-        <w:t xml:space="preserve"> outer walls</w:t>
-      </w:r>
-    </w:p>
-    <w:p>
-      <w:pPr>
-        <w:pStyle w:val="ListParagraph"/>
-        <w:numPr>
-          <w:ilvl w:val="3"/>
-          <w:numId w:val="2"/>
-        </w:numPr>
-      </w:pPr>
-      <w:r>
-        <w:t>Pick up health pack in a set range</w:t>
-      </w:r>
-    </w:p>
-    <w:p>
-      <w:pPr>
-        <w:pStyle w:val="ListParagraph"/>
-        <w:numPr>
-          <w:ilvl w:val="2"/>
-          <w:numId w:val="2"/>
-        </w:numPr>
-      </w:pPr>
-      <w:r>
-        <w:t xml:space="preserve">Make FSM clearer to read </w:t>
-      </w:r>
-    </w:p>
-    <w:p>
-      <w:pPr>
-        <w:pStyle w:val="ListParagraph"/>
-        <w:numPr>
-          <w:ilvl w:val="3"/>
-          <w:numId w:val="2"/>
-        </w:numPr>
-      </w:pPr>
-      <w:r>
-        <w:t>Go to -&gt; moving towards</w:t>
-      </w:r>
-    </w:p>
-    <w:p>
-      <w:pPr>
-        <w:pStyle w:val="ListParagraph"/>
-        <w:numPr>
-          <w:ilvl w:val="3"/>
-          <w:numId w:val="2"/>
-        </w:numPr>
-      </w:pPr>
-      <w:r>
-        <w:t>“Last seen” Position reached</w:t>
-      </w:r>
-    </w:p>
-    <w:p>
-      <w:pPr>
-        <w:pStyle w:val="ListParagraph"/>
-        <w:numPr>
-          <w:ilvl w:val="3"/>
-          <w:numId w:val="2"/>
-        </w:numPr>
-      </w:pPr>
-      <w:r>
-        <w:t>Pursue and attack player (maybe player in attack range)</w:t>
-      </w:r>
-    </w:p>
-    <w:p>
-      <w:pPr>
-        <w:pStyle w:val="ListParagraph"/>
-        <w:numPr>
-          <w:ilvl w:val="3"/>
-          <w:numId w:val="2"/>
-        </w:numPr>
-      </w:pPr>
-      <w:r>
-        <w:t>Player not visible -&gt; not in line of sight</w:t>
-      </w:r>
-    </w:p>
-    <w:p>
-      <w:pPr>
-        <w:pStyle w:val="ListParagraph"/>
-        <w:numPr>
-          <w:ilvl w:val="0"/>
-          <w:numId w:val="2"/>
-        </w:numPr>
-      </w:pPr>
-      <w:r>
-        <w:t>Week 6</w:t>
-      </w:r>
-    </w:p>
-    <w:p>
-      <w:pPr>
-        <w:pStyle w:val="ListParagraph"/>
-        <w:numPr>
-          <w:ilvl w:val="1"/>
-          <w:numId w:val="2"/>
-        </w:numPr>
-        <w:rPr>
-          <w:color w:val="00B050"/>
-        </w:rPr>
-      </w:pPr>
-      <w:r>
-        <w:rPr>
-          <w:color w:val="00B050"/>
-        </w:rPr>
-        <w:t>PathFinding</w:t>
-      </w:r>
-    </w:p>
-    <w:p>
-      <w:pPr>
-        <w:pStyle w:val="ListParagraph"/>
-        <w:numPr>
-          <w:ilvl w:val="2"/>
-          <w:numId w:val="2"/>
-        </w:numPr>
-        <w:rPr>
-          <w:color w:val="00B050"/>
-        </w:rPr>
-      </w:pPr>
-      <w:r>
-        <w:rPr>
-          <w:color w:val="00B050"/>
-        </w:rPr>
-        <w:t xml:space="preserve">Manhattan distance </w:t>
-      </w:r>
-    </w:p>
-    <w:p>
-      <w:pPr>
-        <w:pStyle w:val="ListParagraph"/>
-        <w:numPr>
-          <w:ilvl w:val="2"/>
-          <w:numId w:val="2"/>
-        </w:numPr>
-        <w:rPr>
-          <w:color w:val="00B050"/>
-        </w:rPr>
-      </w:pPr>
-      <w:r>
-        <w:rPr>
-          <w:color w:val="00B050"/>
-        </w:rPr>
-        <w:t>euclidean distance</w:t>
-      </w:r>
-    </w:p>
-    <w:p>
-      <w:pPr>
-        <w:pStyle w:val="ListParagraph"/>
-        <w:numPr>
-          <w:ilvl w:val="1"/>
-          <w:numId w:val="2"/>
-        </w:numPr>
-      </w:pPr>
-      <w:r>
-        <w:t>Player and AI moves outer walls</w:t>
-      </w:r>
-    </w:p>
-    <w:p>
-      <w:pPr>
-        <w:pStyle w:val="ListParagraph"/>
-        <w:numPr>
-          <w:ilvl w:val="1"/>
-          <w:numId w:val="2"/>
-        </w:numPr>
-      </w:pPr>
-      <w:r>
-        <w:t>A*</w:t>
-      </w:r>
-      <w:r>
-        <w:t xml:space="preserve"> - Standard</w:t>
-      </w:r>
-    </w:p>
-    <w:p>
-      <w:pPr>
-        <w:pStyle w:val="ListParagraph"/>
-        <w:numPr>
-          <w:ilvl w:val="2"/>
-          <w:numId w:val="2"/>
-        </w:numPr>
-        <w:rPr>
-          <w:color w:val="00B050"/>
-        </w:rPr>
-      </w:pPr>
-      <w:r>
-        <w:rPr>
-          <w:color w:val="00B050"/>
-        </w:rPr>
-        <w:t>Path reaches target but goes over colliders</w:t>
-      </w:r>
-    </w:p>
-    <w:p>
-      <w:pPr>
-        <w:pStyle w:val="ListParagraph"/>
-        <w:numPr>
-          <w:ilvl w:val="3"/>
-          <w:numId w:val="2"/>
-        </w:numPr>
-        <w:rPr>
-          <w:color w:val="00B050"/>
-        </w:rPr>
-      </w:pPr>
-      <w:r>
-        <w:rPr>
-          <w:color w:val="00B050"/>
-        </w:rPr>
-        <w:t>Added check if walkable</w:t>
-      </w:r>
-    </w:p>
-    <w:p>
-      <w:pPr>
-        <w:pStyle w:val="ListParagraph"/>
-        <w:numPr>
-          <w:ilvl w:val="2"/>
-          <w:numId w:val="2"/>
-        </w:numPr>
-        <w:rPr>
-          <w:color w:val="00B050"/>
-        </w:rPr>
-      </w:pPr>
-      <w:r>
-        <w:rPr>
-          <w:color w:val="00B050"/>
-        </w:rPr>
-        <w:t>Path avoided collider but cannot go back to previous nodes on the open list when going the wrong way.</w:t>
-      </w:r>
-    </w:p>
-    <w:p>
-      <w:pPr>
-        <w:pStyle w:val="ListParagraph"/>
-        <w:numPr>
-          <w:ilvl w:val="2"/>
-          <w:numId w:val="2"/>
-        </w:numPr>
-        <w:rPr>
-          <w:color w:val="00B050"/>
-        </w:rPr>
-      </w:pPr>
-      <w:r>
-        <w:rPr>
-          <w:color w:val="00B050"/>
-        </w:rPr>
-        <w:t>Added a check to see if the node is in the list (instead of nodeinfo as the parent would change)</w:t>
-      </w:r>
-    </w:p>
-    <w:p>
-      <w:pPr>
-        <w:pStyle w:val="ListParagraph"/>
-        <w:numPr>
-          <w:ilvl w:val="3"/>
-          <w:numId w:val="2"/>
-        </w:numPr>
-        <w:rPr>
-          <w:color w:val="00B050"/>
-        </w:rPr>
-      </w:pPr>
-      <w:r>
-        <w:rPr>
-          <w:color w:val="00B050"/>
-        </w:rPr>
-        <w:t>If the lowest f cost node is not in the open or closed list, it is the next node</w:t>
-      </w:r>
-    </w:p>
-    <w:p>
-      <w:pPr>
-        <w:pStyle w:val="ListParagraph"/>
-        <w:numPr>
-          <w:ilvl w:val="2"/>
-          <w:numId w:val="2"/>
-        </w:numPr>
-        <w:rPr>
-          <w:color w:val="00B050"/>
-        </w:rPr>
-      </w:pPr>
-      <w:r>
-        <w:rPr>
-          <w:color w:val="00B050"/>
-        </w:rPr>
-        <w:t>Works better but cuts some corners</w:t>
-      </w:r>
-    </w:p>
-    <w:p>
-      <w:pPr>
-        <w:pStyle w:val="ListParagraph"/>
-        <w:numPr>
-          <w:ilvl w:val="3"/>
-          <w:numId w:val="2"/>
-        </w:numPr>
-        <w:rPr>
-          <w:color w:val="00B050"/>
-        </w:rPr>
-      </w:pPr>
-      <w:r>
-        <w:rPr>
-          <w:color w:val="00B050"/>
-        </w:rPr>
-        <w:t>Only check non-corner neighbours i++  -&gt;  i + 2</w:t>
-      </w:r>
-    </w:p>
-    <w:p>
-      <w:pPr>
-        <w:pStyle w:val="ListParagraph"/>
-        <w:numPr>
-          <w:ilvl w:val="2"/>
-          <w:numId w:val="2"/>
-        </w:numPr>
-        <w:rPr>
-          <w:color w:val="00B050"/>
-        </w:rPr>
-      </w:pPr>
-      <w:r>
-        <w:rPr>
-          <w:color w:val="00B050"/>
-        </w:rPr>
-        <w:t>Path line, enemy keeps moving back and fourth</w:t>
-      </w:r>
-    </w:p>
-    <w:p>
-      <w:pPr>
-        <w:pStyle w:val="ListParagraph"/>
-        <w:numPr>
-          <w:ilvl w:val="3"/>
-          <w:numId w:val="2"/>
-        </w:numPr>
-        <w:rPr>
-          <w:color w:val="00B050"/>
-        </w:rPr>
-      </w:pPr>
-      <w:r>
-        <w:rPr>
-          <w:color w:val="00B050"/>
-        </w:rPr>
-        <w:t>Path node positions need to be added backwards to make the start position the first position in the list</w:t>
-      </w:r>
-    </w:p>
-    <w:p>
-      <w:pPr>
-        <w:pStyle w:val="ListParagraph"/>
-        <w:numPr>
-          <w:ilvl w:val="2"/>
-          <w:numId w:val="2"/>
-        </w:numPr>
-        <w:rPr>
-          <w:color w:val="00B050"/>
-        </w:rPr>
-      </w:pPr>
-      <w:r>
-        <w:rPr>
-          <w:color w:val="00B050"/>
-        </w:rPr>
-        <w:t>Increased weighting to make enemy stick to path more.</w:t>
-      </w:r>
-    </w:p>
-    <w:p>
-      <w:pPr>
-        <w:pStyle w:val="ListParagraph"/>
-        <w:numPr>
-          <w:ilvl w:val="2"/>
-          <w:numId w:val="2"/>
-        </w:numPr>
-      </w:pPr>
-      <w:r>
-        <w:t>Works correctly most of the time but switch man and euc around as euc ignores obstacles between the start and end</w:t>
-      </w:r>
-    </w:p>
-    <w:p>
-      <w:pPr>
-        <w:pStyle w:val="ListParagraph"/>
-        <w:numPr>
-          <w:ilvl w:val="3"/>
-          <w:numId w:val="2"/>
-        </w:numPr>
-      </w:pPr>
-      <w:r>
-        <w:t>Tried this but doesn’t fix the problem</w:t>
-      </w:r>
-    </w:p>
-    <w:p>
-      <w:r>
-        <w:br w:type="page"/>
-      </w:r>
-    </w:p>
-    <w:p>
-      <w:pPr>
-        <w:pStyle w:val="Heading1"/>
-      </w:pPr>
-      <w:r>
-        <w:lastRenderedPageBreak/>
-        <w:t>Group Movements</w:t>
-      </w:r>
-    </w:p>
-    <w:p>
-      <w:r>
-        <w:t>The update function</w:t>
-      </w:r>
-      <w:r>
-        <w:t>s</w:t>
-      </w:r>
-      <w:r>
-        <w:t xml:space="preserve"> of a</w:t>
-      </w:r>
-      <w:r>
-        <w:t xml:space="preserve">ll the group behaviours </w:t>
-      </w:r>
-      <w:r>
-        <w:t>begin with the following:</w:t>
-      </w:r>
-    </w:p>
-    <w:p>
-      <w:r>
-        <w:t>Firstly, I used the Physics2D.OverlapCircleAll function to get an array of colliders within the specified range of the entity. It then loops through each collider and c</w:t>
-      </w:r>
-      <w:r>
-        <w:t xml:space="preserve">hecks if </w:t>
-      </w:r>
-      <w:r>
-        <w:t>it</w:t>
-      </w:r>
-      <w:r>
-        <w:t xml:space="preserve"> is</w:t>
-      </w:r>
-      <w:r>
-        <w:t xml:space="preserve"> another valid entity</w:t>
-      </w:r>
-      <w:r>
-        <w:t xml:space="preserve"> using the </w:t>
-      </w:r>
-      <w:r>
-        <w:t>s</w:t>
-      </w:r>
-      <w:r>
-        <w:t xml:space="preserve">eperation behaviour script and it </w:t>
-      </w:r>
-      <w:r>
-        <w:t>does</w:t>
-      </w:r>
-      <w:r>
-        <w:t xml:space="preserve"> not </w:t>
-      </w:r>
-      <w:r>
-        <w:t xml:space="preserve">belong to the same </w:t>
-      </w:r>
-      <w:r>
-        <w:t>entity using th</w:t>
-      </w:r>
-      <w:r>
-        <w:t>is instance of the</w:t>
-      </w:r>
-      <w:r>
-        <w:t xml:space="preserve"> script</w:t>
-      </w:r>
-      <w:r>
-        <w:t xml:space="preserve">. </w:t>
-      </w:r>
-    </w:p>
-    <w:p>
-      <w:r>
-        <w:t>If it is a valid entity, another check is performed to see if</w:t>
-      </w:r>
-      <w:r>
-        <w:t xml:space="preserve"> the dot product</w:t>
-      </w:r>
-      <w:r>
-        <w:t xml:space="preserve"> of the two entities</w:t>
-      </w:r>
-      <w:r>
-        <w:t xml:space="preserve"> is greater than whatever the FOV is set to</w:t>
-      </w:r>
-      <w:r>
-        <w:t xml:space="preserve">. If it is, </w:t>
-      </w:r>
-      <w:r>
-        <w:t>then the unique group behaviour code is executed.</w:t>
+        <w:t xml:space="preserve"> the wall's neighbours to see how many walls it is connected to</w:t>
+      </w:r>
+      <w:r>
+        <w:t>.</w:t>
+      </w:r>
+      <w:r>
+        <w:t xml:space="preserve"> </w:t>
+      </w:r>
+      <w:r>
+        <w:t>If the wall is connected to 3 or less other walls, then it is a corner node</w:t>
+      </w:r>
+      <w:r>
+        <w:t>.</w:t>
+      </w:r>
+      <w:r>
+        <w:t xml:space="preserve"> </w:t>
+      </w:r>
+      <w:r>
+        <w:t xml:space="preserve">If </w:t>
+      </w:r>
+      <w:r>
+        <w:t>the</w:t>
+      </w:r>
+      <w:r>
+        <w:t xml:space="preserve"> neighbour node is a corner wall, </w:t>
+      </w:r>
+      <w:r>
+        <w:t xml:space="preserve">then </w:t>
+      </w:r>
+      <w:proofErr w:type="spellStart"/>
+      <w:r>
+        <w:t>neighbourIncrement</w:t>
+      </w:r>
+      <w:proofErr w:type="spellEnd"/>
+      <w:r>
+        <w:t xml:space="preserve"> is set to 2 so that it doesn’t</w:t>
+      </w:r>
+      <w:r>
+        <w:t xml:space="preserve"> get the next corner neighbour node (to prevent cutting the corner)</w:t>
+      </w:r>
+      <w:r>
+        <w:t>.</w:t>
       </w:r>
     </w:p>
     <w:p>
@@ -1282,243 +2243,8 @@
         </w:rPr>
       </w:pPr>
       <w:r>
-        <w:rPr>
-          <w:b/>
-          <w:bCs/>
-        </w:rPr>
-        <w:t>With No Group Behaviours</w:t>
-      </w:r>
-    </w:p>
-    <w:p/>
-    <w:p/>
-    <w:p>
-      <w:pPr>
-        <w:pStyle w:val="Heading2"/>
-      </w:pPr>
-      <w:r>
-        <w:t>Separation</w:t>
-      </w:r>
-    </w:p>
-    <w:p>
-      <w:r>
-        <w:t>In the loop</w:t>
-      </w:r>
-      <w:r>
-        <w:t>, t</w:t>
-      </w:r>
-      <w:r>
-        <w:t>he</w:t>
-      </w:r>
-      <w:r>
-        <w:t xml:space="preserve"> force to add (calculated by dividing the normalised vector to the entity by the absolute vector to the entity) is added to the entity’s accumulated separation force.</w:t>
-      </w:r>
-    </w:p>
-    <w:p>
-      <w:pPr>
-        <w:rPr>
-          <w:b/>
-          <w:bCs/>
-        </w:rPr>
-      </w:pPr>
-      <w:r>
-        <w:t>Once the loop ends, the entity’s normalised accumulated separation force is multiplied by its weight and is returned.</w:t>
-      </w:r>
-    </w:p>
-    <w:p>
-      <w:pPr>
-        <w:rPr>
-          <w:b/>
-          <w:bCs/>
-        </w:rPr>
-      </w:pPr>
-      <w:r>
-        <w:rPr>
-          <w:b/>
-          <w:bCs/>
-        </w:rPr>
-        <w:t>With Sep</w:t>
-      </w:r>
-      <w:r>
-        <w:rPr>
-          <w:b/>
-          <w:bCs/>
-        </w:rPr>
-        <w:t>a</w:t>
-      </w:r>
-      <w:r>
-        <w:rPr>
-          <w:b/>
-          <w:bCs/>
-        </w:rPr>
-        <w:t>ration</w:t>
-      </w:r>
-    </w:p>
-    <w:p>
-      <w:pPr>
-        <w:rPr>
-          <w:b/>
-          <w:bCs/>
-        </w:rPr>
-      </w:pPr>
-    </w:p>
-    <w:p>
-      <w:pPr>
-        <w:rPr>
-          <w:b/>
-          <w:bCs/>
-        </w:rPr>
-      </w:pPr>
-    </w:p>
-    <w:p>
-      <w:r>
-        <w:t>The</w:t>
-      </w:r>
-      <w:r>
-        <w:t xml:space="preserve"> entities now keep a distance away from each other, however, when next to the player, they begin to group up and no </w:t>
-      </w:r>
-      <w:r>
-        <w:t>longer</w:t>
-      </w:r>
-      <w:r>
-        <w:t xml:space="preserve"> keep a distance.</w:t>
-      </w:r>
-      <w:r>
         <w:t xml:space="preserve"> </w:t>
       </w:r>
-    </w:p>
-    <w:p>
-      <w:r>
-        <w:t xml:space="preserve">Part of the issue was that my accumulated force was set to zero outside of the update loop, meaning that it kept getting larger each time the update loop was called. </w:t>
-      </w:r>
-      <w:r>
-        <w:t>I also adjusted the weighting and separation range to more suitable values.</w:t>
-      </w:r>
-      <w:r>
-        <w:t xml:space="preserve"> </w:t>
-      </w:r>
-    </w:p>
-    <w:p>
-      <w:pPr>
-        <w:pStyle w:val="Heading2"/>
-      </w:pPr>
-      <w:r>
-        <w:t>Alignment</w:t>
-      </w:r>
-    </w:p>
-    <w:p>
-      <w:r>
-        <w:t>Adds the neighbour's forward vector to the</w:t>
-      </w:r>
-      <w:r>
-        <w:t xml:space="preserve"> entity’s</w:t>
-      </w:r>
-      <w:r>
-        <w:t xml:space="preserve"> accumulated heading </w:t>
-      </w:r>
-      <w:r>
-        <w:t>force.</w:t>
-      </w:r>
-    </w:p>
-    <w:p>
-      <w:r>
-        <w:t xml:space="preserve">Once the loop ends, the alignment force is calculated by first dividing the cumulated heading force by the number of neighbours </w:t>
-      </w:r>
-      <w:r>
-        <w:t xml:space="preserve">within range </w:t>
-      </w:r>
-      <w:r>
-        <w:t>and then subtracting entity’s normalised velocity.</w:t>
-      </w:r>
-    </w:p>
-    <w:p>
-      <w:r>
-        <w:t>The normalised alignment force multiplied by it’s weight is then returned.</w:t>
-      </w:r>
-    </w:p>
-    <w:p>
-      <w:pPr>
-        <w:rPr>
-          <w:b/>
-          <w:bCs/>
-        </w:rPr>
-      </w:pPr>
-      <w:r>
-        <w:rPr>
-          <w:b/>
-          <w:bCs/>
-        </w:rPr>
-        <w:t>With Alignment</w:t>
-      </w:r>
-    </w:p>
-    <w:p>
-      <w:pPr>
-        <w:pStyle w:val="Heading2"/>
-      </w:pPr>
-      <w:r>
-        <w:t>Cohesion</w:t>
-      </w:r>
-    </w:p>
-    <w:p>
-      <w:r>
-        <w:t>The neighbour’s position is added to the accumulated position.</w:t>
-      </w:r>
-    </w:p>
-    <w:p>
-      <w:r>
-        <w:t>Once the loop ends, the target position is calculated by dividing the accumulated position by the number of neighbours in range. The seek behaviour is then used to seek the target position.</w:t>
-      </w:r>
-    </w:p>
-    <w:p>
-      <w:pPr>
-        <w:rPr>
-          <w:b/>
-          <w:bCs/>
-        </w:rPr>
-      </w:pPr>
-      <w:r>
-        <w:rPr>
-          <w:b/>
-          <w:bCs/>
-        </w:rPr>
-        <w:t>With Cohesion</w:t>
-      </w:r>
-    </w:p>
-    <w:p>
-      <w:pPr>
-        <w:rPr>
-          <w:b/>
-          <w:bCs/>
-        </w:rPr>
-      </w:pPr>
-    </w:p>
-    <w:p>
-      <w:r>
-        <w:lastRenderedPageBreak/>
-        <w:t>Now that I have implemented all three of the group behaviours, I can combine them</w:t>
-      </w:r>
-    </w:p>
-    <w:p>
-      <w:pPr>
-        <w:rPr>
-          <w:b/>
-          <w:bCs/>
-        </w:rPr>
-      </w:pPr>
-      <w:r>
-        <w:rPr>
-          <w:b/>
-          <w:bCs/>
-        </w:rPr>
-        <w:t>With All Behaviours</w:t>
-      </w:r>
-    </w:p>
-    <w:p>
-      <w:pPr>
-        <w:rPr>
-          <w:b/>
-          <w:bCs/>
-        </w:rPr>
-      </w:pPr>
     </w:p>
     <w:sectPr>
       <w:pgSz w:w="11906" w:h="16838"/>
@@ -1533,11 +2259,10 @@
 <file path=word/numbering.xml><?xml version="1.0" encoding="utf-8"?>
 <w:numbering xmlns:wpc="http://schemas.microsoft.com/office/word/2010/wordprocessingCanvas" xmlns:cx="http://schemas.microsoft.com/office/drawing/2014/chartex" xmlns:cx1="http://schemas.microsoft.com/office/drawing/2015/9/8/chartex" xmlns:cx2="http://schemas.microsoft.com/office/drawing/2015/10/21/chartex" xmlns:cx3="http://schemas.microsoft.com/office/drawing/2016/5/9/chartex" xmlns:cx4="http://schemas.microsoft.com/office/drawing/2016/5/10/chartex" xmlns:cx5="http://schemas.microsoft.com/office/drawing/2016/5/11/chartex" xmlns:cx6="http://schemas.microsoft.com/office/drawing/2016/5/12/chartex" xmlns:cx7="http://schemas.microsoft.com/office/drawing/2016/5/13/chartex" xmlns:cx8="http://schemas.microsoft.com/office/drawing/2016/5/14/chartex" xmlns:mc="http://schemas.openxmlformats.org/markup-compatibility/2006" xmlns:aink="http://schemas.microsoft.com/office/drawing/2016/ink" xmlns:am3d="http://schemas.microsoft.com/office/drawing/2017/model3d" xmlns:o="urn:schemas-microsoft-com:office:office" xmlns:oel="http://schemas.microsoft.com/office/2019/extlst" xmlns:r="http://schemas.openxmlformats.org/officeDocument/2006/relationships" xmlns:m="http://schemas.openxmlformats.org/officeDocument/2006/math" xmlns:v="urn:schemas-microsoft-com:vml" xmlns:wp14="http://schemas.microsoft.com/office/word/2010/wordprocessingDrawing" xmlns:wp="http://schemas.openxmlformats.org/drawingml/2006/wordprocessingDrawing" xmlns:w10="urn:schemas-microsoft-com:office:word" xmlns:w="http://schemas.openxmlformats.org/wordprocessingml/2006/main" xmlns:w14="http://schemas.microsoft.com/office/word/2010/wordml" xmlns:w15="http://schemas.microsoft.com/office/word/2012/wordml" xmlns:w16cex="http://schemas.microsoft.com/office/word/2018/wordml/cex" xmlns:w16cid="http://schemas.microsoft.com/office/word/2016/wordml/cid" xmlns:w16="http://schemas.microsoft.com/office/word/2018/wordml" xmlns:w16sdtdh="http://schemas.microsoft.com/office/word/2020/wordml/sdtdatahash" xmlns:w16se="http://schemas.microsoft.com/office/word/2015/wordml/symex" xmlns:wpg="http://schemas.microsoft.com/office/word/2010/wordprocessingGroup" xmlns:wpi="http://schemas.microsoft.com/office/word/2010/wordprocessingInk" xmlns:wne="http://schemas.microsoft.com/office/word/2006/wordml" xmlns:wps="http://schemas.microsoft.com/office/word/2010/wordprocessingShape" mc:Ignorable="w14 w15 w16se w16cid w16 w16cex w16sdtdh wp14">
   <w:abstractNum w:abstractNumId="0" w15:restartNumberingAfterBreak="0">
-    <w:nsid w:val="311D574F"/>
+    <w:nsid w:val="269D1C87"/>
     <w:multiLevelType w:val="hybridMultilevel"/>
-    <w:tmpl w:val="BFD0FF1A"/>
-    <w:lvl w:ilvl="0" w:tplc="96941D12">
-      <w:start w:val="1"/>
+    <w:tmpl w:val="C49E62D6"/>
+    <w:lvl w:ilvl="0" w:tplc="6D9A1A42">
       <w:numFmt w:val="bullet"/>
       <w:lvlText w:val="-"/>
       <w:lvlJc w:val="left"/>
@@ -1584,6 +2309,119 @@
         <w:rFonts w:ascii="Symbol" w:hAnsi="Symbol" w:hint="default"/>
       </w:rPr>
     </w:lvl>
+    <w:lvl w:ilvl="4" w:tplc="08090003" w:tentative="1">
+      <w:start w:val="1"/>
+      <w:numFmt w:val="bullet"/>
+      <w:lvlText w:val="o"/>
+      <w:lvlJc w:val="left"/>
+      <w:pPr>
+        <w:ind w:left="3600" w:hanging="360"/>
+      </w:pPr>
+      <w:rPr>
+        <w:rFonts w:ascii="Courier New" w:hAnsi="Courier New" w:cs="Courier New" w:hint="default"/>
+      </w:rPr>
+    </w:lvl>
+    <w:lvl w:ilvl="5" w:tplc="08090005" w:tentative="1">
+      <w:start w:val="1"/>
+      <w:numFmt w:val="bullet"/>
+      <w:lvlText w:val=""/>
+      <w:lvlJc w:val="left"/>
+      <w:pPr>
+        <w:ind w:left="4320" w:hanging="360"/>
+      </w:pPr>
+      <w:rPr>
+        <w:rFonts w:ascii="Wingdings" w:hAnsi="Wingdings" w:hint="default"/>
+      </w:rPr>
+    </w:lvl>
+    <w:lvl w:ilvl="6" w:tplc="08090001" w:tentative="1">
+      <w:start w:val="1"/>
+      <w:numFmt w:val="bullet"/>
+      <w:lvlText w:val=""/>
+      <w:lvlJc w:val="left"/>
+      <w:pPr>
+        <w:ind w:left="5040" w:hanging="360"/>
+      </w:pPr>
+      <w:rPr>
+        <w:rFonts w:ascii="Symbol" w:hAnsi="Symbol" w:hint="default"/>
+      </w:rPr>
+    </w:lvl>
+    <w:lvl w:ilvl="7" w:tplc="08090003" w:tentative="1">
+      <w:start w:val="1"/>
+      <w:numFmt w:val="bullet"/>
+      <w:lvlText w:val="o"/>
+      <w:lvlJc w:val="left"/>
+      <w:pPr>
+        <w:ind w:left="5760" w:hanging="360"/>
+      </w:pPr>
+      <w:rPr>
+        <w:rFonts w:ascii="Courier New" w:hAnsi="Courier New" w:cs="Courier New" w:hint="default"/>
+      </w:rPr>
+    </w:lvl>
+    <w:lvl w:ilvl="8" w:tplc="08090005" w:tentative="1">
+      <w:start w:val="1"/>
+      <w:numFmt w:val="bullet"/>
+      <w:lvlText w:val=""/>
+      <w:lvlJc w:val="left"/>
+      <w:pPr>
+        <w:ind w:left="6480" w:hanging="360"/>
+      </w:pPr>
+      <w:rPr>
+        <w:rFonts w:ascii="Wingdings" w:hAnsi="Wingdings" w:hint="default"/>
+      </w:rPr>
+    </w:lvl>
+  </w:abstractNum>
+  <w:abstractNum w:abstractNumId="1" w15:restartNumberingAfterBreak="0">
+    <w:nsid w:val="311D574F"/>
+    <w:multiLevelType w:val="hybridMultilevel"/>
+    <w:tmpl w:val="BFD0FF1A"/>
+    <w:lvl w:ilvl="0" w:tplc="96941D12">
+      <w:start w:val="1"/>
+      <w:numFmt w:val="bullet"/>
+      <w:lvlText w:val="-"/>
+      <w:lvlJc w:val="left"/>
+      <w:pPr>
+        <w:ind w:left="720" w:hanging="360"/>
+      </w:pPr>
+      <w:rPr>
+        <w:rFonts w:ascii="Calibri" w:eastAsiaTheme="minorEastAsia" w:hAnsi="Calibri" w:cs="Calibri" w:hint="default"/>
+      </w:rPr>
+    </w:lvl>
+    <w:lvl w:ilvl="1" w:tplc="08090003">
+      <w:start w:val="1"/>
+      <w:numFmt w:val="bullet"/>
+      <w:lvlText w:val="o"/>
+      <w:lvlJc w:val="left"/>
+      <w:pPr>
+        <w:ind w:left="1440" w:hanging="360"/>
+      </w:pPr>
+      <w:rPr>
+        <w:rFonts w:ascii="Courier New" w:hAnsi="Courier New" w:cs="Courier New" w:hint="default"/>
+      </w:rPr>
+    </w:lvl>
+    <w:lvl w:ilvl="2" w:tplc="08090005">
+      <w:start w:val="1"/>
+      <w:numFmt w:val="bullet"/>
+      <w:lvlText w:val=""/>
+      <w:lvlJc w:val="left"/>
+      <w:pPr>
+        <w:ind w:left="2160" w:hanging="360"/>
+      </w:pPr>
+      <w:rPr>
+        <w:rFonts w:ascii="Wingdings" w:hAnsi="Wingdings" w:hint="default"/>
+      </w:rPr>
+    </w:lvl>
+    <w:lvl w:ilvl="3" w:tplc="08090001">
+      <w:start w:val="1"/>
+      <w:numFmt w:val="bullet"/>
+      <w:lvlText w:val=""/>
+      <w:lvlJc w:val="left"/>
+      <w:pPr>
+        <w:ind w:left="2880" w:hanging="360"/>
+      </w:pPr>
+      <w:rPr>
+        <w:rFonts w:ascii="Symbol" w:hAnsi="Symbol" w:hint="default"/>
+      </w:rPr>
+    </w:lvl>
     <w:lvl w:ilvl="4" w:tplc="08090003">
       <w:start w:val="1"/>
       <w:numFmt w:val="bullet"/>
@@ -1645,7 +2483,7 @@
       </w:rPr>
     </w:lvl>
   </w:abstractNum>
-  <w:abstractNum w:abstractNumId="1" w15:restartNumberingAfterBreak="0">
+  <w:abstractNum w:abstractNumId="2" w15:restartNumberingAfterBreak="0">
     <w:nsid w:val="394A7832"/>
     <w:multiLevelType w:val="hybridMultilevel"/>
     <w:tmpl w:val="B4A0DAAA"/>
@@ -1759,9 +2597,12 @@
     </w:lvl>
   </w:abstractNum>
   <w:num w:numId="1" w16cid:durableId="866873377">
+    <w:abstractNumId w:val="2"/>
+  </w:num>
+  <w:num w:numId="2" w16cid:durableId="1678732116">
     <w:abstractNumId w:val="1"/>
   </w:num>
-  <w:num w:numId="2" w16cid:durableId="1678732116">
+  <w:num w:numId="3" w16cid:durableId="1789661556">
     <w:abstractNumId w:val="0"/>
   </w:num>
 </w:numbering>
@@ -2212,6 +3053,7 @@
   <w:style w:type="character" w:default="1" w:styleId="DefaultParagraphFont">
     <w:name w:val="Default Paragraph Font"/>
     <w:uiPriority w:val="1"/>
+    <w:semiHidden/>
     <w:unhideWhenUsed/>
   </w:style>
   <w:style w:type="table" w:default="1" w:styleId="TableNormal">

</xml_diff>